<commit_message>
modified diagram due to meeting 6.10.14
</commit_message>
<xml_diff>
--- a/Documentation/SRS/use cases.docx
+++ b/Documentation/SRS/use cases.docx
@@ -708,14 +708,12 @@
       </w:pPr>
     </w:p>
     <w:p/>
-    <w:p/>
-    <w:p/>
-    <w:p/>
-    <w:p/>
-    <w:p/>
     <w:p>
       <w:bookmarkStart w:id="1" w:name="_GoBack"/>
       <w:bookmarkEnd w:id="1"/>
+    </w:p>
+    <w:p/>
+    <w:p>
       <w:r>
         <w:rPr>
           <w:b/>
@@ -728,7 +726,7 @@
             <v:stroke joinstyle="miter"/>
             <v:path gradientshapeok="t" o:connecttype="rect"/>
           </v:shapetype>
-          <v:shape id="_x0000_s1026" type="#_x0000_t202" style="position:absolute;margin-left:47.25pt;margin-top:1.35pt;width:372.5pt;height:305.25pt;z-index:251658240" filled="f">
+          <v:shape id="_x0000_s1026" type="#_x0000_t202" style="position:absolute;margin-left:47.25pt;margin-top:71.85pt;width:378pt;height:351.75pt;z-index:251658240" filled="f">
             <v:textbox>
               <w:txbxContent>
                 <w:p>
@@ -777,19 +775,16 @@
           </v:shape>
         </w:pict>
       </w:r>
-    </w:p>
-    <w:p/>
-    <w:p>
       <w:r>
         <w:rPr>
           <w:noProof/>
           <w:lang w:val="de-CH" w:eastAsia="zh-CN"/>
         </w:rPr>
         <w:drawing>
-          <wp:inline distT="0" distB="0" distL="0" distR="0" wp14:anchorId="69A85D48" wp14:editId="1B7331B0">
-            <wp:extent cx="6000750" cy="3422015"/>
+          <wp:inline distT="0" distB="0" distL="0" distR="0" wp14:anchorId="6B5E5CF0" wp14:editId="1E20439F">
+            <wp:extent cx="6000750" cy="5217795"/>
             <wp:effectExtent l="0" t="0" r="0" b="0"/>
-            <wp:docPr id="2" name="Picture 2"/>
+            <wp:docPr id="1" name="Picture 1"/>
             <wp:cNvGraphicFramePr>
               <a:graphicFrameLocks xmlns:a="http://schemas.openxmlformats.org/drawingml/2006/main" noChangeAspect="1"/>
             </wp:cNvGraphicFramePr>
@@ -797,7 +792,7 @@
               <a:graphicData uri="http://schemas.openxmlformats.org/drawingml/2006/picture">
                 <pic:pic xmlns:pic="http://schemas.openxmlformats.org/drawingml/2006/picture">
                   <pic:nvPicPr>
-                    <pic:cNvPr id="0" name="use case srs ese - 2.jpg"/>
+                    <pic:cNvPr id="0" name="use case srs ese 3.jpg"/>
                     <pic:cNvPicPr/>
                   </pic:nvPicPr>
                   <pic:blipFill>
@@ -815,7 +810,7 @@
                   <pic:spPr>
                     <a:xfrm>
                       <a:off x="0" y="0"/>
-                      <a:ext cx="6000750" cy="3422015"/>
+                      <a:ext cx="6000750" cy="5217795"/>
                     </a:xfrm>
                     <a:prstGeom prst="rect">
                       <a:avLst/>
@@ -828,6 +823,9 @@
         </w:drawing>
       </w:r>
     </w:p>
+    <w:p/>
+    <w:p/>
+    <w:p/>
     <w:p/>
     <w:p/>
     <w:p>
@@ -8524,7 +8522,7 @@
         <w:sz w:val="12"/>
         <w:szCs w:val="12"/>
       </w:rPr>
-      <w:t>2</w:t>
+      <w:t>3</w:t>
     </w:r>
     <w:r>
       <w:rPr>
@@ -13963,7 +13961,7 @@
 </file>
 
 <file path=customXml/itemProps1.xml><?xml version="1.0" encoding="utf-8"?>
-<ds:datastoreItem xmlns:ds="http://schemas.openxmlformats.org/officeDocument/2006/customXml" ds:itemID="{D7469A38-E9E0-4AAD-AEBF-5128756BB6DF}">
+<ds:datastoreItem xmlns:ds="http://schemas.openxmlformats.org/officeDocument/2006/customXml" ds:itemID="{418080F8-E7F4-4EB3-AE42-0B712A043395}">
   <ds:schemaRefs>
     <ds:schemaRef ds:uri="http://schemas.openxmlformats.org/officeDocument/2006/bibliography"/>
   </ds:schemaRefs>

</xml_diff>

<commit_message>
combined SRS, use cases, requirements into one document
</commit_message>
<xml_diff>
--- a/Documentation/SRS/use cases.docx
+++ b/Documentation/SRS/use cases.docx
@@ -1,6 +1,6 @@
 
 <file path=word/document.xml><?xml version="1.0" encoding="utf-8"?>
-<w:document xmlns:wpc="http://schemas.microsoft.com/office/word/2010/wordprocessingCanvas" xmlns:mc="http://schemas.openxmlformats.org/markup-compatibility/2006" xmlns:o="urn:schemas-microsoft-com:office:office" xmlns:r="http://schemas.openxmlformats.org/officeDocument/2006/relationships" xmlns:m="http://schemas.openxmlformats.org/officeDocument/2006/math" xmlns:v="urn:schemas-microsoft-com:vml" xmlns:wp14="http://schemas.microsoft.com/office/word/2010/wordprocessingDrawing" xmlns:wp="http://schemas.openxmlformats.org/drawingml/2006/wordprocessingDrawing" xmlns:w10="urn:schemas-microsoft-com:office:word" xmlns:w="http://schemas.openxmlformats.org/wordprocessingml/2006/main" xmlns:w14="http://schemas.microsoft.com/office/word/2010/wordml" xmlns:wpg="http://schemas.microsoft.com/office/word/2010/wordprocessingGroup" xmlns:wpi="http://schemas.microsoft.com/office/word/2010/wordprocessingInk" xmlns:wne="http://schemas.microsoft.com/office/word/2006/wordml" xmlns:wps="http://schemas.microsoft.com/office/word/2010/wordprocessingShape" mc:Ignorable="w14 wp14">
+<w:document xmlns:wpc="http://schemas.microsoft.com/office/word/2010/wordprocessingCanvas" xmlns:mc="http://schemas.openxmlformats.org/markup-compatibility/2006" xmlns:o="urn:schemas-microsoft-com:office:office" xmlns:r="http://schemas.openxmlformats.org/officeDocument/2006/relationships" xmlns:m="http://schemas.openxmlformats.org/officeDocument/2006/math" xmlns:v="urn:schemas-microsoft-com:vml" xmlns:wp14="http://schemas.microsoft.com/office/word/2010/wordprocessingDrawing" xmlns:wp="http://schemas.openxmlformats.org/drawingml/2006/wordprocessingDrawing" xmlns:w10="urn:schemas-microsoft-com:office:word" xmlns:w="http://schemas.openxmlformats.org/wordprocessingml/2006/main" xmlns:w14="http://schemas.microsoft.com/office/word/2010/wordml" xmlns:w15="http://schemas.microsoft.com/office/word/2012/wordml" xmlns:wpg="http://schemas.microsoft.com/office/word/2010/wordprocessingGroup" xmlns:wpi="http://schemas.microsoft.com/office/word/2010/wordprocessingInk" xmlns:wne="http://schemas.microsoft.com/office/word/2006/wordml" xmlns:wps="http://schemas.microsoft.com/office/word/2010/wordprocessingShape" mc:Ignorable="w14 w15 wp14">
   <w:body>
     <w:p>
       <w:pPr>
@@ -650,7 +650,7 @@
           <w:rFonts w:cs="Arial"/>
           <w:noProof/>
         </w:rPr>
-        <w:t>October 5, 2014</w:t>
+        <w:t>October 6, 2014</w:t>
       </w:r>
       <w:r>
         <w:rPr>
@@ -675,10 +675,12 @@
         <w:br w:type="page"/>
       </w:r>
     </w:p>
-    <w:p/>
-    <w:p>
-      <w:pPr>
-        <w:pStyle w:val="Heading1"/>
+    <w:p>
+      <w:bookmarkStart w:id="0" w:name="_GoBack"/>
+    </w:p>
+    <w:p>
+      <w:pPr>
+        <w:pStyle w:val="berschrift1"/>
         <w:numPr>
           <w:ilvl w:val="0"/>
           <w:numId w:val="27"/>
@@ -687,7 +689,7 @@
           <w:tab w:val="left" w:pos="0"/>
         </w:tabs>
       </w:pPr>
-      <w:bookmarkStart w:id="0" w:name="_Toc221528081"/>
+      <w:bookmarkStart w:id="1" w:name="_Toc221528081"/>
       <w:r>
         <w:t xml:space="preserve">Use Case </w:t>
       </w:r>
@@ -708,10 +710,7 @@
       </w:pPr>
     </w:p>
     <w:p/>
-    <w:p>
-      <w:bookmarkStart w:id="1" w:name="_GoBack"/>
-      <w:bookmarkEnd w:id="1"/>
-    </w:p>
+    <w:p/>
     <w:p/>
     <w:p>
       <w:r>
@@ -778,7 +777,7 @@
       <w:r>
         <w:rPr>
           <w:noProof/>
-          <w:lang w:val="de-CH" w:eastAsia="zh-CN"/>
+          <w:lang w:val="de-CH" w:eastAsia="de-CH"/>
         </w:rPr>
         <w:drawing>
           <wp:inline distT="0" distB="0" distL="0" distR="0" wp14:anchorId="6B5E5CF0" wp14:editId="1E20439F">
@@ -796,7 +795,7 @@
                     <pic:cNvPicPr/>
                   </pic:nvPicPr>
                   <pic:blipFill>
-                    <a:blip r:embed="rId9">
+                    <a:blip r:embed="rId8">
                       <a:extLst>
                         <a:ext uri="{28A0092B-C50C-407E-A947-70E740481C1C}">
                           <a14:useLocalDpi xmlns:a14="http://schemas.microsoft.com/office/drawing/2010/main" val="0"/>
@@ -856,7 +855,7 @@
     </w:p>
     <w:p>
       <w:pPr>
-        <w:pStyle w:val="Heading1"/>
+        <w:pStyle w:val="berschrift1"/>
         <w:numPr>
           <w:ilvl w:val="0"/>
           <w:numId w:val="0"/>
@@ -865,7 +864,7 @@
     </w:p>
     <w:p>
       <w:pPr>
-        <w:pStyle w:val="Heading1"/>
+        <w:pStyle w:val="berschrift1"/>
         <w:numPr>
           <w:ilvl w:val="0"/>
           <w:numId w:val="27"/>
@@ -878,13 +877,13 @@
         <w:t xml:space="preserve"> </w:t>
       </w:r>
       <w:bookmarkStart w:id="2" w:name="_Toc221528083"/>
-      <w:bookmarkEnd w:id="0"/>
+      <w:bookmarkEnd w:id="1"/>
     </w:p>
     <w:p/>
     <w:p/>
     <w:p>
       <w:pPr>
-        <w:pStyle w:val="ListParagraph"/>
+        <w:pStyle w:val="Listenabsatz"/>
         <w:numPr>
           <w:ilvl w:val="0"/>
           <w:numId w:val="29"/>
@@ -915,7 +914,7 @@
     </w:p>
     <w:p>
       <w:pPr>
-        <w:pStyle w:val="ListParagraph"/>
+        <w:pStyle w:val="Listenabsatz"/>
         <w:numPr>
           <w:ilvl w:val="1"/>
           <w:numId w:val="29"/>
@@ -933,7 +932,7 @@
     </w:p>
     <w:p>
       <w:pPr>
-        <w:pStyle w:val="ListParagraph"/>
+        <w:pStyle w:val="Listenabsatz"/>
         <w:ind w:left="792"/>
         <w:rPr>
           <w:rFonts w:cs="Arial"/>
@@ -961,7 +960,7 @@
     </w:p>
     <w:p>
       <w:pPr>
-        <w:pStyle w:val="ListParagraph"/>
+        <w:pStyle w:val="Listenabsatz"/>
         <w:numPr>
           <w:ilvl w:val="1"/>
           <w:numId w:val="29"/>
@@ -979,7 +978,7 @@
     </w:p>
     <w:p>
       <w:pPr>
-        <w:pStyle w:val="ListParagraph"/>
+        <w:pStyle w:val="Listenabsatz"/>
         <w:ind w:left="792"/>
         <w:rPr>
           <w:rFonts w:cs="Arial"/>
@@ -1018,7 +1017,7 @@
     </w:p>
     <w:p>
       <w:pPr>
-        <w:pStyle w:val="ListParagraph"/>
+        <w:pStyle w:val="Listenabsatz"/>
         <w:ind w:left="792"/>
         <w:rPr>
           <w:rFonts w:cs="Arial"/>
@@ -1027,7 +1026,7 @@
     </w:p>
     <w:p>
       <w:pPr>
-        <w:pStyle w:val="ListParagraph"/>
+        <w:pStyle w:val="Listenabsatz"/>
         <w:ind w:left="792"/>
         <w:rPr>
           <w:rFonts w:cs="Arial"/>
@@ -1044,7 +1043,7 @@
     </w:p>
     <w:p>
       <w:pPr>
-        <w:pStyle w:val="ListParagraph"/>
+        <w:pStyle w:val="Listenabsatz"/>
         <w:ind w:left="792"/>
         <w:rPr>
           <w:b/>
@@ -1097,7 +1096,7 @@
     </w:p>
     <w:p>
       <w:pPr>
-        <w:pStyle w:val="ListParagraph"/>
+        <w:pStyle w:val="Listenabsatz"/>
         <w:numPr>
           <w:ilvl w:val="1"/>
           <w:numId w:val="29"/>
@@ -1115,7 +1114,7 @@
     </w:p>
     <w:p>
       <w:pPr>
-        <w:pStyle w:val="ListParagraph"/>
+        <w:pStyle w:val="Listenabsatz"/>
         <w:ind w:left="792"/>
         <w:rPr>
           <w:rFonts w:cs="Arial"/>
@@ -1142,7 +1141,7 @@
     </w:p>
     <w:p>
       <w:pPr>
-        <w:pStyle w:val="ListParagraph"/>
+        <w:pStyle w:val="Listenabsatz"/>
         <w:ind w:left="792"/>
         <w:rPr>
           <w:b/>
@@ -1175,7 +1174,7 @@
     </w:p>
     <w:p>
       <w:pPr>
-        <w:pStyle w:val="ListParagraph"/>
+        <w:pStyle w:val="Listenabsatz"/>
         <w:numPr>
           <w:ilvl w:val="1"/>
           <w:numId w:val="29"/>
@@ -1300,7 +1299,7 @@
     </w:p>
     <w:p>
       <w:pPr>
-        <w:pStyle w:val="ListParagraph"/>
+        <w:pStyle w:val="Listenabsatz"/>
         <w:numPr>
           <w:ilvl w:val="1"/>
           <w:numId w:val="29"/>
@@ -1388,7 +1387,7 @@
     </w:p>
     <w:p>
       <w:pPr>
-        <w:pStyle w:val="ListParagraph"/>
+        <w:pStyle w:val="Listenabsatz"/>
         <w:numPr>
           <w:ilvl w:val="1"/>
           <w:numId w:val="29"/>
@@ -1752,7 +1751,7 @@
     </w:p>
     <w:p>
       <w:pPr>
-        <w:pStyle w:val="ListParagraph"/>
+        <w:pStyle w:val="Listenabsatz"/>
         <w:numPr>
           <w:ilvl w:val="1"/>
           <w:numId w:val="29"/>
@@ -2183,7 +2182,7 @@
     </w:p>
     <w:p>
       <w:pPr>
-        <w:pStyle w:val="ListParagraph"/>
+        <w:pStyle w:val="Listenabsatz"/>
         <w:numPr>
           <w:ilvl w:val="1"/>
           <w:numId w:val="34"/>
@@ -2202,7 +2201,7 @@
     </w:p>
     <w:p>
       <w:pPr>
-        <w:pStyle w:val="ListParagraph"/>
+        <w:pStyle w:val="Listenabsatz"/>
         <w:ind w:left="792"/>
         <w:rPr>
           <w:b/>
@@ -2217,7 +2216,7 @@
     </w:p>
     <w:p>
       <w:pPr>
-        <w:pStyle w:val="ListParagraph"/>
+        <w:pStyle w:val="Listenabsatz"/>
         <w:ind w:left="792"/>
         <w:rPr>
           <w:b/>
@@ -2226,7 +2225,7 @@
     </w:p>
     <w:p>
       <w:pPr>
-        <w:pStyle w:val="ListParagraph"/>
+        <w:pStyle w:val="Listenabsatz"/>
         <w:ind w:left="792"/>
         <w:rPr>
           <w:rFonts w:cs="Arial"/>
@@ -2243,7 +2242,7 @@
     </w:p>
     <w:p>
       <w:pPr>
-        <w:pStyle w:val="ListParagraph"/>
+        <w:pStyle w:val="Listenabsatz"/>
         <w:ind w:left="792"/>
         <w:rPr>
           <w:b/>
@@ -2252,7 +2251,7 @@
     </w:p>
     <w:p>
       <w:pPr>
-        <w:pStyle w:val="ListParagraph"/>
+        <w:pStyle w:val="Listenabsatz"/>
         <w:numPr>
           <w:ilvl w:val="1"/>
           <w:numId w:val="34"/>
@@ -2286,7 +2285,7 @@
     </w:p>
     <w:p>
       <w:pPr>
-        <w:pStyle w:val="ListParagraph"/>
+        <w:pStyle w:val="Listenabsatz"/>
         <w:ind w:left="792"/>
         <w:rPr>
           <w:rFonts w:cs="Arial"/>
@@ -2295,7 +2294,7 @@
     </w:p>
     <w:p>
       <w:pPr>
-        <w:pStyle w:val="ListParagraph"/>
+        <w:pStyle w:val="Listenabsatz"/>
         <w:ind w:left="792"/>
         <w:rPr>
           <w:rFonts w:cs="Arial"/>
@@ -2339,7 +2338,7 @@
     </w:p>
     <w:p>
       <w:pPr>
-        <w:pStyle w:val="ListParagraph"/>
+        <w:pStyle w:val="Listenabsatz"/>
         <w:numPr>
           <w:ilvl w:val="0"/>
           <w:numId w:val="9"/>
@@ -2372,7 +2371,7 @@
     </w:p>
     <w:p>
       <w:pPr>
-        <w:pStyle w:val="ListParagraph"/>
+        <w:pStyle w:val="Listenabsatz"/>
         <w:numPr>
           <w:ilvl w:val="1"/>
           <w:numId w:val="9"/>
@@ -2414,7 +2413,7 @@
     </w:p>
     <w:p>
       <w:pPr>
-        <w:pStyle w:val="ListParagraph"/>
+        <w:pStyle w:val="Listenabsatz"/>
         <w:numPr>
           <w:ilvl w:val="1"/>
           <w:numId w:val="9"/>
@@ -2460,7 +2459,7 @@
     </w:p>
     <w:p>
       <w:pPr>
-        <w:pStyle w:val="ListParagraph"/>
+        <w:pStyle w:val="Listenabsatz"/>
         <w:numPr>
           <w:ilvl w:val="1"/>
           <w:numId w:val="9"/>
@@ -2504,7 +2503,7 @@
     </w:p>
     <w:p>
       <w:pPr>
-        <w:pStyle w:val="ListParagraph"/>
+        <w:pStyle w:val="Listenabsatz"/>
         <w:numPr>
           <w:ilvl w:val="1"/>
           <w:numId w:val="9"/>
@@ -2524,7 +2523,7 @@
     </w:p>
     <w:p>
       <w:pPr>
-        <w:pStyle w:val="ListParagraph"/>
+        <w:pStyle w:val="Listenabsatz"/>
         <w:numPr>
           <w:ilvl w:val="2"/>
           <w:numId w:val="9"/>
@@ -2550,7 +2549,7 @@
     </w:p>
     <w:p>
       <w:pPr>
-        <w:pStyle w:val="ListParagraph"/>
+        <w:pStyle w:val="Listenabsatz"/>
         <w:numPr>
           <w:ilvl w:val="1"/>
           <w:numId w:val="9"/>
@@ -2570,7 +2569,7 @@
     </w:p>
     <w:p>
       <w:pPr>
-        <w:pStyle w:val="ListParagraph"/>
+        <w:pStyle w:val="Listenabsatz"/>
         <w:numPr>
           <w:ilvl w:val="2"/>
           <w:numId w:val="9"/>
@@ -2596,7 +2595,7 @@
     </w:p>
     <w:p>
       <w:pPr>
-        <w:pStyle w:val="ListParagraph"/>
+        <w:pStyle w:val="Listenabsatz"/>
         <w:numPr>
           <w:ilvl w:val="1"/>
           <w:numId w:val="9"/>
@@ -2616,7 +2615,7 @@
     </w:p>
     <w:p>
       <w:pPr>
-        <w:pStyle w:val="ListParagraph"/>
+        <w:pStyle w:val="Listenabsatz"/>
         <w:numPr>
           <w:ilvl w:val="2"/>
           <w:numId w:val="9"/>
@@ -2642,7 +2641,7 @@
     </w:p>
     <w:p>
       <w:pPr>
-        <w:pStyle w:val="ListParagraph"/>
+        <w:pStyle w:val="Listenabsatz"/>
         <w:numPr>
           <w:ilvl w:val="1"/>
           <w:numId w:val="9"/>
@@ -2662,7 +2661,7 @@
     </w:p>
     <w:p>
       <w:pPr>
-        <w:pStyle w:val="ListParagraph"/>
+        <w:pStyle w:val="Listenabsatz"/>
         <w:numPr>
           <w:ilvl w:val="2"/>
           <w:numId w:val="9"/>
@@ -2688,7 +2687,7 @@
     </w:p>
     <w:p>
       <w:pPr>
-        <w:pStyle w:val="ListParagraph"/>
+        <w:pStyle w:val="Listenabsatz"/>
         <w:numPr>
           <w:ilvl w:val="1"/>
           <w:numId w:val="9"/>
@@ -2732,7 +2731,7 @@
     </w:p>
     <w:p>
       <w:pPr>
-        <w:pStyle w:val="ListParagraph"/>
+        <w:pStyle w:val="Listenabsatz"/>
         <w:numPr>
           <w:ilvl w:val="1"/>
           <w:numId w:val="9"/>
@@ -2792,7 +2791,7 @@
     </w:p>
     <w:p>
       <w:pPr>
-        <w:pStyle w:val="ListParagraph"/>
+        <w:pStyle w:val="Listenabsatz"/>
         <w:numPr>
           <w:ilvl w:val="0"/>
           <w:numId w:val="9"/>
@@ -2824,7 +2823,7 @@
     </w:p>
     <w:p>
       <w:pPr>
-        <w:pStyle w:val="ListParagraph"/>
+        <w:pStyle w:val="Listenabsatz"/>
         <w:numPr>
           <w:ilvl w:val="1"/>
           <w:numId w:val="9"/>
@@ -2866,7 +2865,7 @@
     </w:p>
     <w:p>
       <w:pPr>
-        <w:pStyle w:val="ListParagraph"/>
+        <w:pStyle w:val="Listenabsatz"/>
         <w:numPr>
           <w:ilvl w:val="1"/>
           <w:numId w:val="9"/>
@@ -2912,7 +2911,7 @@
     </w:p>
     <w:p>
       <w:pPr>
-        <w:pStyle w:val="ListParagraph"/>
+        <w:pStyle w:val="Listenabsatz"/>
         <w:numPr>
           <w:ilvl w:val="1"/>
           <w:numId w:val="9"/>
@@ -2956,7 +2955,7 @@
     </w:p>
     <w:p>
       <w:pPr>
-        <w:pStyle w:val="ListParagraph"/>
+        <w:pStyle w:val="Listenabsatz"/>
         <w:numPr>
           <w:ilvl w:val="1"/>
           <w:numId w:val="9"/>
@@ -2976,7 +2975,7 @@
     </w:p>
     <w:p>
       <w:pPr>
-        <w:pStyle w:val="ListParagraph"/>
+        <w:pStyle w:val="Listenabsatz"/>
         <w:numPr>
           <w:ilvl w:val="2"/>
           <w:numId w:val="9"/>
@@ -3002,7 +3001,7 @@
     </w:p>
     <w:p>
       <w:pPr>
-        <w:pStyle w:val="ListParagraph"/>
+        <w:pStyle w:val="Listenabsatz"/>
         <w:numPr>
           <w:ilvl w:val="1"/>
           <w:numId w:val="9"/>
@@ -3022,7 +3021,7 @@
     </w:p>
     <w:p>
       <w:pPr>
-        <w:pStyle w:val="ListParagraph"/>
+        <w:pStyle w:val="Listenabsatz"/>
         <w:numPr>
           <w:ilvl w:val="2"/>
           <w:numId w:val="9"/>
@@ -3048,7 +3047,7 @@
     </w:p>
     <w:p>
       <w:pPr>
-        <w:pStyle w:val="ListParagraph"/>
+        <w:pStyle w:val="Listenabsatz"/>
         <w:numPr>
           <w:ilvl w:val="1"/>
           <w:numId w:val="9"/>
@@ -3068,7 +3067,7 @@
     </w:p>
     <w:p>
       <w:pPr>
-        <w:pStyle w:val="ListParagraph"/>
+        <w:pStyle w:val="Listenabsatz"/>
         <w:numPr>
           <w:ilvl w:val="2"/>
           <w:numId w:val="9"/>
@@ -3094,7 +3093,7 @@
     </w:p>
     <w:p>
       <w:pPr>
-        <w:pStyle w:val="ListParagraph"/>
+        <w:pStyle w:val="Listenabsatz"/>
         <w:numPr>
           <w:ilvl w:val="1"/>
           <w:numId w:val="9"/>
@@ -3114,7 +3113,7 @@
     </w:p>
     <w:p>
       <w:pPr>
-        <w:pStyle w:val="ListParagraph"/>
+        <w:pStyle w:val="Listenabsatz"/>
         <w:numPr>
           <w:ilvl w:val="2"/>
           <w:numId w:val="9"/>
@@ -3140,7 +3139,7 @@
     </w:p>
     <w:p>
       <w:pPr>
-        <w:pStyle w:val="ListParagraph"/>
+        <w:pStyle w:val="Listenabsatz"/>
         <w:numPr>
           <w:ilvl w:val="1"/>
           <w:numId w:val="9"/>
@@ -3184,7 +3183,7 @@
     </w:p>
     <w:p>
       <w:pPr>
-        <w:pStyle w:val="ListParagraph"/>
+        <w:pStyle w:val="Listenabsatz"/>
         <w:numPr>
           <w:ilvl w:val="1"/>
           <w:numId w:val="9"/>
@@ -3253,7 +3252,7 @@
     </w:p>
     <w:p>
       <w:pPr>
-        <w:pStyle w:val="ListParagraph"/>
+        <w:pStyle w:val="Listenabsatz"/>
         <w:numPr>
           <w:ilvl w:val="0"/>
           <w:numId w:val="9"/>
@@ -3285,7 +3284,7 @@
     </w:p>
     <w:p>
       <w:pPr>
-        <w:pStyle w:val="ListParagraph"/>
+        <w:pStyle w:val="Listenabsatz"/>
         <w:numPr>
           <w:ilvl w:val="1"/>
           <w:numId w:val="9"/>
@@ -3327,7 +3326,7 @@
     </w:p>
     <w:p>
       <w:pPr>
-        <w:pStyle w:val="ListParagraph"/>
+        <w:pStyle w:val="Listenabsatz"/>
         <w:numPr>
           <w:ilvl w:val="1"/>
           <w:numId w:val="9"/>
@@ -3387,7 +3386,7 @@
     </w:p>
     <w:p>
       <w:pPr>
-        <w:pStyle w:val="ListParagraph"/>
+        <w:pStyle w:val="Listenabsatz"/>
         <w:numPr>
           <w:ilvl w:val="1"/>
           <w:numId w:val="9"/>
@@ -3429,7 +3428,7 @@
     </w:p>
     <w:p>
       <w:pPr>
-        <w:pStyle w:val="ListParagraph"/>
+        <w:pStyle w:val="Listenabsatz"/>
         <w:numPr>
           <w:ilvl w:val="1"/>
           <w:numId w:val="9"/>
@@ -3449,7 +3448,7 @@
     </w:p>
     <w:p>
       <w:pPr>
-        <w:pStyle w:val="ListParagraph"/>
+        <w:pStyle w:val="Listenabsatz"/>
         <w:numPr>
           <w:ilvl w:val="2"/>
           <w:numId w:val="9"/>
@@ -3467,7 +3466,7 @@
     </w:p>
     <w:p>
       <w:pPr>
-        <w:pStyle w:val="ListParagraph"/>
+        <w:pStyle w:val="Listenabsatz"/>
         <w:numPr>
           <w:ilvl w:val="1"/>
           <w:numId w:val="9"/>
@@ -3487,7 +3486,7 @@
     </w:p>
     <w:p>
       <w:pPr>
-        <w:pStyle w:val="ListParagraph"/>
+        <w:pStyle w:val="Listenabsatz"/>
         <w:numPr>
           <w:ilvl w:val="2"/>
           <w:numId w:val="9"/>
@@ -3506,7 +3505,7 @@
     </w:p>
     <w:p>
       <w:pPr>
-        <w:pStyle w:val="ListParagraph"/>
+        <w:pStyle w:val="Listenabsatz"/>
         <w:numPr>
           <w:ilvl w:val="2"/>
           <w:numId w:val="9"/>
@@ -3532,7 +3531,7 @@
     </w:p>
     <w:p>
       <w:pPr>
-        <w:pStyle w:val="ListParagraph"/>
+        <w:pStyle w:val="Listenabsatz"/>
         <w:numPr>
           <w:ilvl w:val="1"/>
           <w:numId w:val="9"/>
@@ -3552,7 +3551,7 @@
     </w:p>
     <w:p>
       <w:pPr>
-        <w:pStyle w:val="ListParagraph"/>
+        <w:pStyle w:val="Listenabsatz"/>
         <w:numPr>
           <w:ilvl w:val="2"/>
           <w:numId w:val="9"/>
@@ -3570,7 +3569,7 @@
     </w:p>
     <w:p>
       <w:pPr>
-        <w:pStyle w:val="ListParagraph"/>
+        <w:pStyle w:val="Listenabsatz"/>
         <w:numPr>
           <w:ilvl w:val="2"/>
           <w:numId w:val="9"/>
@@ -3588,7 +3587,7 @@
     </w:p>
     <w:p>
       <w:pPr>
-        <w:pStyle w:val="ListParagraph"/>
+        <w:pStyle w:val="Listenabsatz"/>
         <w:numPr>
           <w:ilvl w:val="2"/>
           <w:numId w:val="9"/>
@@ -3618,7 +3617,7 @@
     </w:p>
     <w:p>
       <w:pPr>
-        <w:pStyle w:val="ListParagraph"/>
+        <w:pStyle w:val="Listenabsatz"/>
         <w:numPr>
           <w:ilvl w:val="2"/>
           <w:numId w:val="9"/>
@@ -3648,7 +3647,7 @@
     </w:p>
     <w:p>
       <w:pPr>
-        <w:pStyle w:val="ListParagraph"/>
+        <w:pStyle w:val="Listenabsatz"/>
         <w:numPr>
           <w:ilvl w:val="2"/>
           <w:numId w:val="9"/>
@@ -3672,7 +3671,7 @@
     </w:p>
     <w:p>
       <w:pPr>
-        <w:pStyle w:val="ListParagraph"/>
+        <w:pStyle w:val="Listenabsatz"/>
         <w:numPr>
           <w:ilvl w:val="2"/>
           <w:numId w:val="9"/>
@@ -3690,7 +3689,7 @@
     </w:p>
     <w:p>
       <w:pPr>
-        <w:pStyle w:val="ListParagraph"/>
+        <w:pStyle w:val="Listenabsatz"/>
         <w:numPr>
           <w:ilvl w:val="2"/>
           <w:numId w:val="9"/>
@@ -3722,7 +3721,7 @@
     </w:p>
     <w:p>
       <w:pPr>
-        <w:pStyle w:val="ListParagraph"/>
+        <w:pStyle w:val="Listenabsatz"/>
         <w:numPr>
           <w:ilvl w:val="1"/>
           <w:numId w:val="9"/>
@@ -3762,7 +3761,7 @@
     </w:p>
     <w:p>
       <w:pPr>
-        <w:pStyle w:val="ListParagraph"/>
+        <w:pStyle w:val="Listenabsatz"/>
         <w:numPr>
           <w:ilvl w:val="2"/>
           <w:numId w:val="9"/>
@@ -3780,7 +3779,7 @@
     </w:p>
     <w:p>
       <w:pPr>
-        <w:pStyle w:val="ListParagraph"/>
+        <w:pStyle w:val="Listenabsatz"/>
         <w:numPr>
           <w:ilvl w:val="2"/>
           <w:numId w:val="9"/>
@@ -3804,7 +3803,7 @@
     </w:p>
     <w:p>
       <w:pPr>
-        <w:pStyle w:val="ListParagraph"/>
+        <w:pStyle w:val="Listenabsatz"/>
         <w:numPr>
           <w:ilvl w:val="2"/>
           <w:numId w:val="9"/>
@@ -3834,7 +3833,7 @@
     </w:p>
     <w:p>
       <w:pPr>
-        <w:pStyle w:val="ListParagraph"/>
+        <w:pStyle w:val="Listenabsatz"/>
         <w:numPr>
           <w:ilvl w:val="2"/>
           <w:numId w:val="9"/>
@@ -3879,7 +3878,7 @@
     </w:p>
     <w:p>
       <w:pPr>
-        <w:pStyle w:val="ListParagraph"/>
+        <w:pStyle w:val="Listenabsatz"/>
         <w:numPr>
           <w:ilvl w:val="2"/>
           <w:numId w:val="36"/>
@@ -3897,7 +3896,7 @@
     </w:p>
     <w:p>
       <w:pPr>
-        <w:pStyle w:val="ListParagraph"/>
+        <w:pStyle w:val="Listenabsatz"/>
         <w:numPr>
           <w:ilvl w:val="2"/>
           <w:numId w:val="36"/>
@@ -3947,7 +3946,7 @@
     </w:p>
     <w:p>
       <w:pPr>
-        <w:pStyle w:val="ListParagraph"/>
+        <w:pStyle w:val="Listenabsatz"/>
         <w:numPr>
           <w:ilvl w:val="1"/>
           <w:numId w:val="36"/>
@@ -3989,7 +3988,7 @@
     </w:p>
     <w:p>
       <w:pPr>
-        <w:pStyle w:val="ListParagraph"/>
+        <w:pStyle w:val="Listenabsatz"/>
         <w:numPr>
           <w:ilvl w:val="1"/>
           <w:numId w:val="36"/>
@@ -4009,7 +4008,7 @@
     </w:p>
     <w:p>
       <w:pPr>
-        <w:pStyle w:val="ListParagraph"/>
+        <w:pStyle w:val="Listenabsatz"/>
         <w:numPr>
           <w:ilvl w:val="2"/>
           <w:numId w:val="36"/>
@@ -4027,7 +4026,7 @@
     </w:p>
     <w:p>
       <w:pPr>
-        <w:pStyle w:val="ListParagraph"/>
+        <w:pStyle w:val="Listenabsatz"/>
         <w:numPr>
           <w:ilvl w:val="2"/>
           <w:numId w:val="36"/>
@@ -4069,7 +4068,7 @@
     </w:p>
     <w:p>
       <w:pPr>
-        <w:pStyle w:val="ListParagraph"/>
+        <w:pStyle w:val="Listenabsatz"/>
         <w:numPr>
           <w:ilvl w:val="0"/>
           <w:numId w:val="36"/>
@@ -4101,7 +4100,7 @@
     </w:p>
     <w:p>
       <w:pPr>
-        <w:pStyle w:val="ListParagraph"/>
+        <w:pStyle w:val="Listenabsatz"/>
         <w:numPr>
           <w:ilvl w:val="1"/>
           <w:numId w:val="37"/>
@@ -4143,7 +4142,7 @@
     </w:p>
     <w:p>
       <w:pPr>
-        <w:pStyle w:val="ListParagraph"/>
+        <w:pStyle w:val="Listenabsatz"/>
         <w:numPr>
           <w:ilvl w:val="1"/>
           <w:numId w:val="37"/>
@@ -4189,7 +4188,7 @@
     </w:p>
     <w:p>
       <w:pPr>
-        <w:pStyle w:val="ListParagraph"/>
+        <w:pStyle w:val="Listenabsatz"/>
         <w:numPr>
           <w:ilvl w:val="1"/>
           <w:numId w:val="37"/>
@@ -4233,7 +4232,7 @@
     </w:p>
     <w:p>
       <w:pPr>
-        <w:pStyle w:val="ListParagraph"/>
+        <w:pStyle w:val="Listenabsatz"/>
         <w:numPr>
           <w:ilvl w:val="1"/>
           <w:numId w:val="37"/>
@@ -4253,7 +4252,7 @@
     </w:p>
     <w:p>
       <w:pPr>
-        <w:pStyle w:val="ListParagraph"/>
+        <w:pStyle w:val="Listenabsatz"/>
         <w:numPr>
           <w:ilvl w:val="2"/>
           <w:numId w:val="37"/>
@@ -4279,7 +4278,7 @@
     </w:p>
     <w:p>
       <w:pPr>
-        <w:pStyle w:val="ListParagraph"/>
+        <w:pStyle w:val="Listenabsatz"/>
         <w:numPr>
           <w:ilvl w:val="1"/>
           <w:numId w:val="37"/>
@@ -4299,7 +4298,7 @@
     </w:p>
     <w:p>
       <w:pPr>
-        <w:pStyle w:val="ListParagraph"/>
+        <w:pStyle w:val="Listenabsatz"/>
         <w:numPr>
           <w:ilvl w:val="2"/>
           <w:numId w:val="37"/>
@@ -4325,7 +4324,7 @@
     </w:p>
     <w:p>
       <w:pPr>
-        <w:pStyle w:val="ListParagraph"/>
+        <w:pStyle w:val="Listenabsatz"/>
         <w:numPr>
           <w:ilvl w:val="1"/>
           <w:numId w:val="37"/>
@@ -4345,7 +4344,7 @@
     </w:p>
     <w:p>
       <w:pPr>
-        <w:pStyle w:val="ListParagraph"/>
+        <w:pStyle w:val="Listenabsatz"/>
         <w:numPr>
           <w:ilvl w:val="2"/>
           <w:numId w:val="37"/>
@@ -4363,7 +4362,7 @@
     </w:p>
     <w:p>
       <w:pPr>
-        <w:pStyle w:val="ListParagraph"/>
+        <w:pStyle w:val="Listenabsatz"/>
         <w:numPr>
           <w:ilvl w:val="2"/>
           <w:numId w:val="37"/>
@@ -4389,7 +4388,7 @@
     </w:p>
     <w:p>
       <w:pPr>
-        <w:pStyle w:val="ListParagraph"/>
+        <w:pStyle w:val="Listenabsatz"/>
         <w:numPr>
           <w:ilvl w:val="1"/>
           <w:numId w:val="37"/>
@@ -4409,7 +4408,7 @@
     </w:p>
     <w:p>
       <w:pPr>
-        <w:pStyle w:val="ListParagraph"/>
+        <w:pStyle w:val="Listenabsatz"/>
         <w:numPr>
           <w:ilvl w:val="2"/>
           <w:numId w:val="37"/>
@@ -4435,7 +4434,7 @@
     </w:p>
     <w:p>
       <w:pPr>
-        <w:pStyle w:val="ListParagraph"/>
+        <w:pStyle w:val="Listenabsatz"/>
         <w:numPr>
           <w:ilvl w:val="1"/>
           <w:numId w:val="37"/>
@@ -4479,7 +4478,7 @@
     </w:p>
     <w:p>
       <w:pPr>
-        <w:pStyle w:val="ListParagraph"/>
+        <w:pStyle w:val="Listenabsatz"/>
         <w:numPr>
           <w:ilvl w:val="1"/>
           <w:numId w:val="37"/>
@@ -4539,7 +4538,7 @@
     </w:p>
     <w:p>
       <w:pPr>
-        <w:pStyle w:val="ListParagraph"/>
+        <w:pStyle w:val="Listenabsatz"/>
         <w:numPr>
           <w:ilvl w:val="0"/>
           <w:numId w:val="37"/>
@@ -4571,7 +4570,7 @@
     </w:p>
     <w:p>
       <w:pPr>
-        <w:pStyle w:val="ListParagraph"/>
+        <w:pStyle w:val="Listenabsatz"/>
         <w:numPr>
           <w:ilvl w:val="1"/>
           <w:numId w:val="37"/>
@@ -4613,7 +4612,7 @@
     </w:p>
     <w:p>
       <w:pPr>
-        <w:pStyle w:val="ListParagraph"/>
+        <w:pStyle w:val="Listenabsatz"/>
         <w:numPr>
           <w:ilvl w:val="1"/>
           <w:numId w:val="37"/>
@@ -4675,7 +4674,7 @@
     </w:p>
     <w:p>
       <w:pPr>
-        <w:pStyle w:val="ListParagraph"/>
+        <w:pStyle w:val="Listenabsatz"/>
         <w:numPr>
           <w:ilvl w:val="1"/>
           <w:numId w:val="37"/>
@@ -4717,7 +4716,7 @@
     </w:p>
     <w:p>
       <w:pPr>
-        <w:pStyle w:val="ListParagraph"/>
+        <w:pStyle w:val="Listenabsatz"/>
         <w:numPr>
           <w:ilvl w:val="1"/>
           <w:numId w:val="37"/>
@@ -4759,7 +4758,7 @@
     </w:p>
     <w:p>
       <w:pPr>
-        <w:pStyle w:val="ListParagraph"/>
+        <w:pStyle w:val="Listenabsatz"/>
         <w:numPr>
           <w:ilvl w:val="1"/>
           <w:numId w:val="37"/>
@@ -4779,7 +4778,7 @@
     </w:p>
     <w:p>
       <w:pPr>
-        <w:pStyle w:val="ListParagraph"/>
+        <w:pStyle w:val="Listenabsatz"/>
         <w:numPr>
           <w:ilvl w:val="2"/>
           <w:numId w:val="37"/>
@@ -4797,7 +4796,7 @@
     </w:p>
     <w:p>
       <w:pPr>
-        <w:pStyle w:val="ListParagraph"/>
+        <w:pStyle w:val="Listenabsatz"/>
         <w:numPr>
           <w:ilvl w:val="2"/>
           <w:numId w:val="37"/>
@@ -4823,7 +4822,7 @@
     </w:p>
     <w:p>
       <w:pPr>
-        <w:pStyle w:val="ListParagraph"/>
+        <w:pStyle w:val="Listenabsatz"/>
         <w:numPr>
           <w:ilvl w:val="1"/>
           <w:numId w:val="37"/>
@@ -4843,7 +4842,7 @@
     </w:p>
     <w:p>
       <w:pPr>
-        <w:pStyle w:val="ListParagraph"/>
+        <w:pStyle w:val="Listenabsatz"/>
         <w:numPr>
           <w:ilvl w:val="2"/>
           <w:numId w:val="37"/>
@@ -4873,7 +4872,7 @@
     </w:p>
     <w:p>
       <w:pPr>
-        <w:pStyle w:val="ListParagraph"/>
+        <w:pStyle w:val="Listenabsatz"/>
         <w:numPr>
           <w:ilvl w:val="2"/>
           <w:numId w:val="37"/>
@@ -4915,7 +4914,7 @@
     </w:p>
     <w:p>
       <w:pPr>
-        <w:pStyle w:val="ListParagraph"/>
+        <w:pStyle w:val="Listenabsatz"/>
         <w:numPr>
           <w:ilvl w:val="2"/>
           <w:numId w:val="37"/>
@@ -4933,7 +4932,7 @@
     </w:p>
     <w:p>
       <w:pPr>
-        <w:pStyle w:val="ListParagraph"/>
+        <w:pStyle w:val="Listenabsatz"/>
         <w:numPr>
           <w:ilvl w:val="2"/>
           <w:numId w:val="37"/>
@@ -4959,7 +4958,7 @@
     </w:p>
     <w:p>
       <w:pPr>
-        <w:pStyle w:val="ListParagraph"/>
+        <w:pStyle w:val="Listenabsatz"/>
         <w:numPr>
           <w:ilvl w:val="1"/>
           <w:numId w:val="37"/>
@@ -4993,7 +4992,7 @@
     </w:p>
     <w:p>
       <w:pPr>
-        <w:pStyle w:val="ListParagraph"/>
+        <w:pStyle w:val="Listenabsatz"/>
         <w:numPr>
           <w:ilvl w:val="2"/>
           <w:numId w:val="37"/>
@@ -5023,7 +5022,7 @@
     </w:p>
     <w:p>
       <w:pPr>
-        <w:pStyle w:val="ListParagraph"/>
+        <w:pStyle w:val="Listenabsatz"/>
         <w:numPr>
           <w:ilvl w:val="2"/>
           <w:numId w:val="37"/>
@@ -5041,7 +5040,7 @@
     </w:p>
     <w:p>
       <w:pPr>
-        <w:pStyle w:val="ListParagraph"/>
+        <w:pStyle w:val="Listenabsatz"/>
         <w:numPr>
           <w:ilvl w:val="2"/>
           <w:numId w:val="37"/>
@@ -5059,7 +5058,7 @@
     </w:p>
     <w:p>
       <w:pPr>
-        <w:pStyle w:val="ListParagraph"/>
+        <w:pStyle w:val="Listenabsatz"/>
         <w:numPr>
           <w:ilvl w:val="2"/>
           <w:numId w:val="37"/>
@@ -5093,7 +5092,7 @@
     </w:p>
     <w:p>
       <w:pPr>
-        <w:pStyle w:val="ListParagraph"/>
+        <w:pStyle w:val="Listenabsatz"/>
         <w:numPr>
           <w:ilvl w:val="1"/>
           <w:numId w:val="38"/>
@@ -5135,7 +5134,7 @@
     </w:p>
     <w:p>
       <w:pPr>
-        <w:pStyle w:val="ListParagraph"/>
+        <w:pStyle w:val="Listenabsatz"/>
         <w:numPr>
           <w:ilvl w:val="1"/>
           <w:numId w:val="38"/>
@@ -5193,7 +5192,7 @@
     </w:p>
     <w:p>
       <w:pPr>
-        <w:pStyle w:val="ListParagraph"/>
+        <w:pStyle w:val="Listenabsatz"/>
         <w:numPr>
           <w:ilvl w:val="0"/>
           <w:numId w:val="38"/>
@@ -5225,7 +5224,7 @@
     </w:p>
     <w:p>
       <w:pPr>
-        <w:pStyle w:val="ListParagraph"/>
+        <w:pStyle w:val="Listenabsatz"/>
         <w:numPr>
           <w:ilvl w:val="1"/>
           <w:numId w:val="40"/>
@@ -5267,7 +5266,7 @@
     </w:p>
     <w:p>
       <w:pPr>
-        <w:pStyle w:val="ListParagraph"/>
+        <w:pStyle w:val="Listenabsatz"/>
         <w:numPr>
           <w:ilvl w:val="1"/>
           <w:numId w:val="40"/>
@@ -5309,7 +5308,7 @@
     </w:p>
     <w:p>
       <w:pPr>
-        <w:pStyle w:val="ListParagraph"/>
+        <w:pStyle w:val="Listenabsatz"/>
         <w:numPr>
           <w:ilvl w:val="1"/>
           <w:numId w:val="40"/>
@@ -5351,7 +5350,7 @@
     </w:p>
     <w:p>
       <w:pPr>
-        <w:pStyle w:val="ListParagraph"/>
+        <w:pStyle w:val="Listenabsatz"/>
         <w:numPr>
           <w:ilvl w:val="1"/>
           <w:numId w:val="40"/>
@@ -5371,7 +5370,7 @@
     </w:p>
     <w:p>
       <w:pPr>
-        <w:pStyle w:val="ListParagraph"/>
+        <w:pStyle w:val="Listenabsatz"/>
         <w:numPr>
           <w:ilvl w:val="2"/>
           <w:numId w:val="40"/>
@@ -5389,7 +5388,7 @@
     </w:p>
     <w:p>
       <w:pPr>
-        <w:pStyle w:val="ListParagraph"/>
+        <w:pStyle w:val="Listenabsatz"/>
         <w:numPr>
           <w:ilvl w:val="2"/>
           <w:numId w:val="40"/>
@@ -5415,7 +5414,7 @@
     </w:p>
     <w:p>
       <w:pPr>
-        <w:pStyle w:val="ListParagraph"/>
+        <w:pStyle w:val="Listenabsatz"/>
         <w:numPr>
           <w:ilvl w:val="1"/>
           <w:numId w:val="40"/>
@@ -5435,7 +5434,7 @@
     </w:p>
     <w:p>
       <w:pPr>
-        <w:pStyle w:val="ListParagraph"/>
+        <w:pStyle w:val="Listenabsatz"/>
         <w:numPr>
           <w:ilvl w:val="2"/>
           <w:numId w:val="40"/>
@@ -5467,7 +5466,7 @@
     </w:p>
     <w:p>
       <w:pPr>
-        <w:pStyle w:val="ListParagraph"/>
+        <w:pStyle w:val="Listenabsatz"/>
         <w:numPr>
           <w:ilvl w:val="1"/>
           <w:numId w:val="40"/>
@@ -5487,7 +5486,7 @@
     </w:p>
     <w:p>
       <w:pPr>
-        <w:pStyle w:val="ListParagraph"/>
+        <w:pStyle w:val="Listenabsatz"/>
         <w:numPr>
           <w:ilvl w:val="2"/>
           <w:numId w:val="40"/>
@@ -5505,7 +5504,7 @@
     </w:p>
     <w:p>
       <w:pPr>
-        <w:pStyle w:val="ListParagraph"/>
+        <w:pStyle w:val="Listenabsatz"/>
         <w:numPr>
           <w:ilvl w:val="2"/>
           <w:numId w:val="40"/>
@@ -5523,7 +5522,7 @@
     </w:p>
     <w:p>
       <w:pPr>
-        <w:pStyle w:val="ListParagraph"/>
+        <w:pStyle w:val="Listenabsatz"/>
         <w:numPr>
           <w:ilvl w:val="2"/>
           <w:numId w:val="40"/>
@@ -5541,7 +5540,7 @@
     </w:p>
     <w:p>
       <w:pPr>
-        <w:pStyle w:val="ListParagraph"/>
+        <w:pStyle w:val="Listenabsatz"/>
         <w:numPr>
           <w:ilvl w:val="2"/>
           <w:numId w:val="40"/>
@@ -5567,7 +5566,7 @@
     </w:p>
     <w:p>
       <w:pPr>
-        <w:pStyle w:val="ListParagraph"/>
+        <w:pStyle w:val="Listenabsatz"/>
         <w:numPr>
           <w:ilvl w:val="1"/>
           <w:numId w:val="40"/>
@@ -5601,7 +5600,7 @@
     </w:p>
     <w:p>
       <w:pPr>
-        <w:pStyle w:val="ListParagraph"/>
+        <w:pStyle w:val="Listenabsatz"/>
         <w:numPr>
           <w:ilvl w:val="2"/>
           <w:numId w:val="40"/>
@@ -5619,7 +5618,7 @@
     </w:p>
     <w:p>
       <w:pPr>
-        <w:pStyle w:val="ListParagraph"/>
+        <w:pStyle w:val="Listenabsatz"/>
         <w:numPr>
           <w:ilvl w:val="2"/>
           <w:numId w:val="40"/>
@@ -5637,7 +5636,7 @@
     </w:p>
     <w:p>
       <w:pPr>
-        <w:pStyle w:val="ListParagraph"/>
+        <w:pStyle w:val="Listenabsatz"/>
         <w:numPr>
           <w:ilvl w:val="2"/>
           <w:numId w:val="40"/>
@@ -5655,7 +5654,7 @@
     </w:p>
     <w:p>
       <w:pPr>
-        <w:pStyle w:val="ListParagraph"/>
+        <w:pStyle w:val="Listenabsatz"/>
         <w:numPr>
           <w:ilvl w:val="2"/>
           <w:numId w:val="40"/>
@@ -5673,7 +5672,7 @@
     </w:p>
     <w:p>
       <w:pPr>
-        <w:pStyle w:val="ListParagraph"/>
+        <w:pStyle w:val="Listenabsatz"/>
         <w:numPr>
           <w:ilvl w:val="2"/>
           <w:numId w:val="40"/>
@@ -5697,7 +5696,7 @@
     </w:p>
     <w:p>
       <w:pPr>
-        <w:pStyle w:val="ListParagraph"/>
+        <w:pStyle w:val="Listenabsatz"/>
         <w:numPr>
           <w:ilvl w:val="2"/>
           <w:numId w:val="40"/>
@@ -5723,7 +5722,7 @@
     </w:p>
     <w:p>
       <w:pPr>
-        <w:pStyle w:val="ListParagraph"/>
+        <w:pStyle w:val="Listenabsatz"/>
         <w:numPr>
           <w:ilvl w:val="1"/>
           <w:numId w:val="40"/>
@@ -5765,7 +5764,7 @@
     </w:p>
     <w:p>
       <w:pPr>
-        <w:pStyle w:val="ListParagraph"/>
+        <w:pStyle w:val="Listenabsatz"/>
         <w:numPr>
           <w:ilvl w:val="1"/>
           <w:numId w:val="40"/>
@@ -5823,7 +5822,7 @@
     </w:p>
     <w:p>
       <w:pPr>
-        <w:pStyle w:val="ListParagraph"/>
+        <w:pStyle w:val="Listenabsatz"/>
         <w:numPr>
           <w:ilvl w:val="0"/>
           <w:numId w:val="40"/>
@@ -5855,7 +5854,7 @@
     </w:p>
     <w:p>
       <w:pPr>
-        <w:pStyle w:val="ListParagraph"/>
+        <w:pStyle w:val="Listenabsatz"/>
         <w:numPr>
           <w:ilvl w:val="1"/>
           <w:numId w:val="40"/>
@@ -5897,7 +5896,7 @@
     </w:p>
     <w:p>
       <w:pPr>
-        <w:pStyle w:val="ListParagraph"/>
+        <w:pStyle w:val="Listenabsatz"/>
         <w:numPr>
           <w:ilvl w:val="1"/>
           <w:numId w:val="40"/>
@@ -5943,7 +5942,7 @@
     </w:p>
     <w:p>
       <w:pPr>
-        <w:pStyle w:val="ListParagraph"/>
+        <w:pStyle w:val="Listenabsatz"/>
         <w:numPr>
           <w:ilvl w:val="1"/>
           <w:numId w:val="40"/>
@@ -5987,7 +5986,7 @@
     </w:p>
     <w:p>
       <w:pPr>
-        <w:pStyle w:val="ListParagraph"/>
+        <w:pStyle w:val="Listenabsatz"/>
         <w:numPr>
           <w:ilvl w:val="1"/>
           <w:numId w:val="40"/>
@@ -6007,7 +6006,7 @@
     </w:p>
     <w:p>
       <w:pPr>
-        <w:pStyle w:val="ListParagraph"/>
+        <w:pStyle w:val="Listenabsatz"/>
         <w:numPr>
           <w:ilvl w:val="2"/>
           <w:numId w:val="40"/>
@@ -6033,7 +6032,7 @@
     </w:p>
     <w:p>
       <w:pPr>
-        <w:pStyle w:val="ListParagraph"/>
+        <w:pStyle w:val="Listenabsatz"/>
         <w:numPr>
           <w:ilvl w:val="1"/>
           <w:numId w:val="40"/>
@@ -6053,7 +6052,7 @@
     </w:p>
     <w:p>
       <w:pPr>
-        <w:pStyle w:val="ListParagraph"/>
+        <w:pStyle w:val="Listenabsatz"/>
         <w:numPr>
           <w:ilvl w:val="2"/>
           <w:numId w:val="40"/>
@@ -6079,7 +6078,7 @@
     </w:p>
     <w:p>
       <w:pPr>
-        <w:pStyle w:val="ListParagraph"/>
+        <w:pStyle w:val="Listenabsatz"/>
         <w:numPr>
           <w:ilvl w:val="1"/>
           <w:numId w:val="40"/>
@@ -6099,7 +6098,7 @@
     </w:p>
     <w:p>
       <w:pPr>
-        <w:pStyle w:val="ListParagraph"/>
+        <w:pStyle w:val="Listenabsatz"/>
         <w:numPr>
           <w:ilvl w:val="2"/>
           <w:numId w:val="40"/>
@@ -6126,7 +6125,7 @@
     </w:p>
     <w:p>
       <w:pPr>
-        <w:pStyle w:val="ListParagraph"/>
+        <w:pStyle w:val="Listenabsatz"/>
         <w:numPr>
           <w:ilvl w:val="1"/>
           <w:numId w:val="40"/>
@@ -6146,7 +6145,7 @@
     </w:p>
     <w:p>
       <w:pPr>
-        <w:pStyle w:val="ListParagraph"/>
+        <w:pStyle w:val="Listenabsatz"/>
         <w:numPr>
           <w:ilvl w:val="2"/>
           <w:numId w:val="40"/>
@@ -6172,7 +6171,7 @@
     </w:p>
     <w:p>
       <w:pPr>
-        <w:pStyle w:val="ListParagraph"/>
+        <w:pStyle w:val="Listenabsatz"/>
         <w:numPr>
           <w:ilvl w:val="1"/>
           <w:numId w:val="40"/>
@@ -6216,7 +6215,7 @@
     </w:p>
     <w:p>
       <w:pPr>
-        <w:pStyle w:val="ListParagraph"/>
+        <w:pStyle w:val="Listenabsatz"/>
         <w:numPr>
           <w:ilvl w:val="1"/>
           <w:numId w:val="40"/>
@@ -6276,7 +6275,7 @@
     </w:p>
     <w:p>
       <w:pPr>
-        <w:pStyle w:val="ListParagraph"/>
+        <w:pStyle w:val="Listenabsatz"/>
         <w:numPr>
           <w:ilvl w:val="0"/>
           <w:numId w:val="40"/>
@@ -6308,7 +6307,7 @@
     </w:p>
     <w:p>
       <w:pPr>
-        <w:pStyle w:val="ListParagraph"/>
+        <w:pStyle w:val="Listenabsatz"/>
         <w:numPr>
           <w:ilvl w:val="1"/>
           <w:numId w:val="40"/>
@@ -6350,7 +6349,7 @@
     </w:p>
     <w:p>
       <w:pPr>
-        <w:pStyle w:val="ListParagraph"/>
+        <w:pStyle w:val="Listenabsatz"/>
         <w:numPr>
           <w:ilvl w:val="1"/>
           <w:numId w:val="40"/>
@@ -6396,7 +6395,7 @@
     </w:p>
     <w:p>
       <w:pPr>
-        <w:pStyle w:val="ListParagraph"/>
+        <w:pStyle w:val="Listenabsatz"/>
         <w:numPr>
           <w:ilvl w:val="1"/>
           <w:numId w:val="40"/>
@@ -6440,7 +6439,7 @@
     </w:p>
     <w:p>
       <w:pPr>
-        <w:pStyle w:val="ListParagraph"/>
+        <w:pStyle w:val="Listenabsatz"/>
         <w:numPr>
           <w:ilvl w:val="1"/>
           <w:numId w:val="40"/>
@@ -6460,7 +6459,7 @@
     </w:p>
     <w:p>
       <w:pPr>
-        <w:pStyle w:val="ListParagraph"/>
+        <w:pStyle w:val="Listenabsatz"/>
         <w:numPr>
           <w:ilvl w:val="2"/>
           <w:numId w:val="40"/>
@@ -6486,7 +6485,7 @@
     </w:p>
     <w:p>
       <w:pPr>
-        <w:pStyle w:val="ListParagraph"/>
+        <w:pStyle w:val="Listenabsatz"/>
         <w:numPr>
           <w:ilvl w:val="1"/>
           <w:numId w:val="40"/>
@@ -6506,7 +6505,7 @@
     </w:p>
     <w:p>
       <w:pPr>
-        <w:pStyle w:val="ListParagraph"/>
+        <w:pStyle w:val="Listenabsatz"/>
         <w:numPr>
           <w:ilvl w:val="2"/>
           <w:numId w:val="40"/>
@@ -6532,7 +6531,7 @@
     </w:p>
     <w:p>
       <w:pPr>
-        <w:pStyle w:val="ListParagraph"/>
+        <w:pStyle w:val="Listenabsatz"/>
         <w:numPr>
           <w:ilvl w:val="1"/>
           <w:numId w:val="40"/>
@@ -6552,7 +6551,7 @@
     </w:p>
     <w:p>
       <w:pPr>
-        <w:pStyle w:val="ListParagraph"/>
+        <w:pStyle w:val="Listenabsatz"/>
         <w:numPr>
           <w:ilvl w:val="2"/>
           <w:numId w:val="40"/>
@@ -6577,7 +6576,7 @@
     </w:p>
     <w:p>
       <w:pPr>
-        <w:pStyle w:val="ListParagraph"/>
+        <w:pStyle w:val="Listenabsatz"/>
         <w:numPr>
           <w:ilvl w:val="1"/>
           <w:numId w:val="40"/>
@@ -6597,7 +6596,7 @@
     </w:p>
     <w:p>
       <w:pPr>
-        <w:pStyle w:val="ListParagraph"/>
+        <w:pStyle w:val="Listenabsatz"/>
         <w:numPr>
           <w:ilvl w:val="2"/>
           <w:numId w:val="40"/>
@@ -6623,7 +6622,7 @@
     </w:p>
     <w:p>
       <w:pPr>
-        <w:pStyle w:val="ListParagraph"/>
+        <w:pStyle w:val="Listenabsatz"/>
         <w:numPr>
           <w:ilvl w:val="1"/>
           <w:numId w:val="40"/>
@@ -6667,7 +6666,7 @@
     </w:p>
     <w:p>
       <w:pPr>
-        <w:pStyle w:val="ListParagraph"/>
+        <w:pStyle w:val="Listenabsatz"/>
         <w:numPr>
           <w:ilvl w:val="1"/>
           <w:numId w:val="40"/>
@@ -6727,7 +6726,7 @@
     </w:p>
     <w:p>
       <w:pPr>
-        <w:pStyle w:val="ListParagraph"/>
+        <w:pStyle w:val="Listenabsatz"/>
         <w:numPr>
           <w:ilvl w:val="0"/>
           <w:numId w:val="40"/>
@@ -6759,7 +6758,7 @@
     </w:p>
     <w:p>
       <w:pPr>
-        <w:pStyle w:val="ListParagraph"/>
+        <w:pStyle w:val="Listenabsatz"/>
         <w:numPr>
           <w:ilvl w:val="1"/>
           <w:numId w:val="40"/>
@@ -6801,7 +6800,7 @@
     </w:p>
     <w:p>
       <w:pPr>
-        <w:pStyle w:val="ListParagraph"/>
+        <w:pStyle w:val="Listenabsatz"/>
         <w:numPr>
           <w:ilvl w:val="1"/>
           <w:numId w:val="40"/>
@@ -6847,7 +6846,7 @@
     </w:p>
     <w:p>
       <w:pPr>
-        <w:pStyle w:val="ListParagraph"/>
+        <w:pStyle w:val="Listenabsatz"/>
         <w:numPr>
           <w:ilvl w:val="1"/>
           <w:numId w:val="40"/>
@@ -6891,7 +6890,7 @@
     </w:p>
     <w:p>
       <w:pPr>
-        <w:pStyle w:val="ListParagraph"/>
+        <w:pStyle w:val="Listenabsatz"/>
         <w:numPr>
           <w:ilvl w:val="1"/>
           <w:numId w:val="40"/>
@@ -6912,7 +6911,7 @@
     </w:p>
     <w:p>
       <w:pPr>
-        <w:pStyle w:val="ListParagraph"/>
+        <w:pStyle w:val="Listenabsatz"/>
         <w:numPr>
           <w:ilvl w:val="2"/>
           <w:numId w:val="40"/>
@@ -6938,7 +6937,7 @@
     </w:p>
     <w:p>
       <w:pPr>
-        <w:pStyle w:val="ListParagraph"/>
+        <w:pStyle w:val="Listenabsatz"/>
         <w:numPr>
           <w:ilvl w:val="1"/>
           <w:numId w:val="40"/>
@@ -6958,7 +6957,7 @@
     </w:p>
     <w:p>
       <w:pPr>
-        <w:pStyle w:val="ListParagraph"/>
+        <w:pStyle w:val="Listenabsatz"/>
         <w:numPr>
           <w:ilvl w:val="2"/>
           <w:numId w:val="40"/>
@@ -6984,7 +6983,7 @@
     </w:p>
     <w:p>
       <w:pPr>
-        <w:pStyle w:val="ListParagraph"/>
+        <w:pStyle w:val="Listenabsatz"/>
         <w:numPr>
           <w:ilvl w:val="1"/>
           <w:numId w:val="40"/>
@@ -7004,7 +7003,7 @@
     </w:p>
     <w:p>
       <w:pPr>
-        <w:pStyle w:val="ListParagraph"/>
+        <w:pStyle w:val="Listenabsatz"/>
         <w:numPr>
           <w:ilvl w:val="2"/>
           <w:numId w:val="40"/>
@@ -7030,7 +7029,7 @@
     </w:p>
     <w:p>
       <w:pPr>
-        <w:pStyle w:val="ListParagraph"/>
+        <w:pStyle w:val="Listenabsatz"/>
         <w:numPr>
           <w:ilvl w:val="1"/>
           <w:numId w:val="40"/>
@@ -7050,7 +7049,7 @@
     </w:p>
     <w:p>
       <w:pPr>
-        <w:pStyle w:val="ListParagraph"/>
+        <w:pStyle w:val="Listenabsatz"/>
         <w:numPr>
           <w:ilvl w:val="2"/>
           <w:numId w:val="40"/>
@@ -7076,7 +7075,7 @@
     </w:p>
     <w:p>
       <w:pPr>
-        <w:pStyle w:val="ListParagraph"/>
+        <w:pStyle w:val="Listenabsatz"/>
         <w:numPr>
           <w:ilvl w:val="1"/>
           <w:numId w:val="40"/>
@@ -7120,7 +7119,7 @@
     </w:p>
     <w:p>
       <w:pPr>
-        <w:pStyle w:val="ListParagraph"/>
+        <w:pStyle w:val="Listenabsatz"/>
         <w:numPr>
           <w:ilvl w:val="1"/>
           <w:numId w:val="40"/>
@@ -7181,7 +7180,7 @@
     </w:p>
     <w:p>
       <w:pPr>
-        <w:pStyle w:val="ListParagraph"/>
+        <w:pStyle w:val="Listenabsatz"/>
         <w:numPr>
           <w:ilvl w:val="0"/>
           <w:numId w:val="40"/>
@@ -7213,7 +7212,7 @@
     </w:p>
     <w:p>
       <w:pPr>
-        <w:pStyle w:val="ListParagraph"/>
+        <w:pStyle w:val="Listenabsatz"/>
         <w:numPr>
           <w:ilvl w:val="1"/>
           <w:numId w:val="40"/>
@@ -7256,7 +7255,7 @@
     </w:p>
     <w:p>
       <w:pPr>
-        <w:pStyle w:val="ListParagraph"/>
+        <w:pStyle w:val="Listenabsatz"/>
         <w:numPr>
           <w:ilvl w:val="1"/>
           <w:numId w:val="40"/>
@@ -7303,7 +7302,7 @@
     </w:p>
     <w:p>
       <w:pPr>
-        <w:pStyle w:val="ListParagraph"/>
+        <w:pStyle w:val="Listenabsatz"/>
         <w:numPr>
           <w:ilvl w:val="1"/>
           <w:numId w:val="40"/>
@@ -7348,7 +7347,7 @@
     </w:p>
     <w:p>
       <w:pPr>
-        <w:pStyle w:val="ListParagraph"/>
+        <w:pStyle w:val="Listenabsatz"/>
         <w:numPr>
           <w:ilvl w:val="1"/>
           <w:numId w:val="40"/>
@@ -7369,7 +7368,7 @@
     </w:p>
     <w:p>
       <w:pPr>
-        <w:pStyle w:val="ListParagraph"/>
+        <w:pStyle w:val="Listenabsatz"/>
         <w:numPr>
           <w:ilvl w:val="2"/>
           <w:numId w:val="40"/>
@@ -7395,7 +7394,7 @@
     </w:p>
     <w:p>
       <w:pPr>
-        <w:pStyle w:val="ListParagraph"/>
+        <w:pStyle w:val="Listenabsatz"/>
         <w:numPr>
           <w:ilvl w:val="1"/>
           <w:numId w:val="40"/>
@@ -7416,7 +7415,7 @@
     </w:p>
     <w:p>
       <w:pPr>
-        <w:pStyle w:val="ListParagraph"/>
+        <w:pStyle w:val="Listenabsatz"/>
         <w:numPr>
           <w:ilvl w:val="2"/>
           <w:numId w:val="40"/>
@@ -7442,7 +7441,7 @@
     </w:p>
     <w:p>
       <w:pPr>
-        <w:pStyle w:val="ListParagraph"/>
+        <w:pStyle w:val="Listenabsatz"/>
         <w:numPr>
           <w:ilvl w:val="1"/>
           <w:numId w:val="40"/>
@@ -7463,7 +7462,7 @@
     </w:p>
     <w:p>
       <w:pPr>
-        <w:pStyle w:val="ListParagraph"/>
+        <w:pStyle w:val="Listenabsatz"/>
         <w:numPr>
           <w:ilvl w:val="2"/>
           <w:numId w:val="40"/>
@@ -7489,7 +7488,7 @@
     </w:p>
     <w:p>
       <w:pPr>
-        <w:pStyle w:val="ListParagraph"/>
+        <w:pStyle w:val="Listenabsatz"/>
         <w:numPr>
           <w:ilvl w:val="1"/>
           <w:numId w:val="40"/>
@@ -7510,7 +7509,7 @@
     </w:p>
     <w:p>
       <w:pPr>
-        <w:pStyle w:val="ListParagraph"/>
+        <w:pStyle w:val="Listenabsatz"/>
         <w:numPr>
           <w:ilvl w:val="2"/>
           <w:numId w:val="40"/>
@@ -7536,7 +7535,7 @@
     </w:p>
     <w:p>
       <w:pPr>
-        <w:pStyle w:val="ListParagraph"/>
+        <w:pStyle w:val="Listenabsatz"/>
         <w:numPr>
           <w:ilvl w:val="1"/>
           <w:numId w:val="40"/>
@@ -7581,7 +7580,7 @@
     </w:p>
     <w:p>
       <w:pPr>
-        <w:pStyle w:val="ListParagraph"/>
+        <w:pStyle w:val="Listenabsatz"/>
         <w:numPr>
           <w:ilvl w:val="1"/>
           <w:numId w:val="40"/>
@@ -7642,7 +7641,7 @@
     </w:p>
     <w:p>
       <w:pPr>
-        <w:pStyle w:val="ListParagraph"/>
+        <w:pStyle w:val="Listenabsatz"/>
         <w:numPr>
           <w:ilvl w:val="0"/>
           <w:numId w:val="40"/>
@@ -7674,7 +7673,7 @@
     </w:p>
     <w:p>
       <w:pPr>
-        <w:pStyle w:val="ListParagraph"/>
+        <w:pStyle w:val="Listenabsatz"/>
         <w:numPr>
           <w:ilvl w:val="1"/>
           <w:numId w:val="40"/>
@@ -7746,7 +7745,7 @@
     </w:p>
     <w:p>
       <w:pPr>
-        <w:pStyle w:val="ListParagraph"/>
+        <w:pStyle w:val="Listenabsatz"/>
         <w:numPr>
           <w:ilvl w:val="1"/>
           <w:numId w:val="40"/>
@@ -7789,7 +7788,7 @@
     </w:p>
     <w:p>
       <w:pPr>
-        <w:pStyle w:val="ListParagraph"/>
+        <w:pStyle w:val="Listenabsatz"/>
         <w:numPr>
           <w:ilvl w:val="1"/>
           <w:numId w:val="40"/>
@@ -7832,7 +7831,7 @@
     </w:p>
     <w:p>
       <w:pPr>
-        <w:pStyle w:val="ListParagraph"/>
+        <w:pStyle w:val="Listenabsatz"/>
         <w:numPr>
           <w:ilvl w:val="1"/>
           <w:numId w:val="40"/>
@@ -7853,7 +7852,7 @@
     </w:p>
     <w:p>
       <w:pPr>
-        <w:pStyle w:val="ListParagraph"/>
+        <w:pStyle w:val="Listenabsatz"/>
         <w:numPr>
           <w:ilvl w:val="2"/>
           <w:numId w:val="40"/>
@@ -7871,7 +7870,7 @@
     </w:p>
     <w:p>
       <w:pPr>
-        <w:pStyle w:val="ListParagraph"/>
+        <w:pStyle w:val="Listenabsatz"/>
         <w:numPr>
           <w:ilvl w:val="2"/>
           <w:numId w:val="40"/>
@@ -7897,7 +7896,7 @@
     </w:p>
     <w:p>
       <w:pPr>
-        <w:pStyle w:val="ListParagraph"/>
+        <w:pStyle w:val="Listenabsatz"/>
         <w:numPr>
           <w:ilvl w:val="1"/>
           <w:numId w:val="40"/>
@@ -7918,7 +7917,7 @@
     </w:p>
     <w:p>
       <w:pPr>
-        <w:pStyle w:val="ListParagraph"/>
+        <w:pStyle w:val="Listenabsatz"/>
         <w:numPr>
           <w:ilvl w:val="2"/>
           <w:numId w:val="40"/>
@@ -7944,7 +7943,7 @@
     </w:p>
     <w:p>
       <w:pPr>
-        <w:pStyle w:val="ListParagraph"/>
+        <w:pStyle w:val="Listenabsatz"/>
         <w:numPr>
           <w:ilvl w:val="1"/>
           <w:numId w:val="40"/>
@@ -7965,7 +7964,7 @@
     </w:p>
     <w:p>
       <w:pPr>
-        <w:pStyle w:val="ListParagraph"/>
+        <w:pStyle w:val="Listenabsatz"/>
         <w:numPr>
           <w:ilvl w:val="2"/>
           <w:numId w:val="40"/>
@@ -7983,7 +7982,7 @@
     </w:p>
     <w:p>
       <w:pPr>
-        <w:pStyle w:val="ListParagraph"/>
+        <w:pStyle w:val="Listenabsatz"/>
         <w:numPr>
           <w:ilvl w:val="2"/>
           <w:numId w:val="40"/>
@@ -8001,7 +8000,7 @@
     </w:p>
     <w:p>
       <w:pPr>
-        <w:pStyle w:val="ListParagraph"/>
+        <w:pStyle w:val="Listenabsatz"/>
         <w:numPr>
           <w:ilvl w:val="2"/>
           <w:numId w:val="40"/>
@@ -8019,7 +8018,7 @@
     </w:p>
     <w:p>
       <w:pPr>
-        <w:pStyle w:val="ListParagraph"/>
+        <w:pStyle w:val="Listenabsatz"/>
         <w:numPr>
           <w:ilvl w:val="2"/>
           <w:numId w:val="40"/>
@@ -8037,7 +8036,7 @@
     </w:p>
     <w:p>
       <w:pPr>
-        <w:pStyle w:val="ListParagraph"/>
+        <w:pStyle w:val="Listenabsatz"/>
         <w:numPr>
           <w:ilvl w:val="2"/>
           <w:numId w:val="40"/>
@@ -8055,7 +8054,7 @@
     </w:p>
     <w:p>
       <w:pPr>
-        <w:pStyle w:val="ListParagraph"/>
+        <w:pStyle w:val="Listenabsatz"/>
         <w:numPr>
           <w:ilvl w:val="2"/>
           <w:numId w:val="40"/>
@@ -8079,7 +8078,7 @@
     </w:p>
     <w:p>
       <w:pPr>
-        <w:pStyle w:val="ListParagraph"/>
+        <w:pStyle w:val="Listenabsatz"/>
         <w:numPr>
           <w:ilvl w:val="2"/>
           <w:numId w:val="40"/>
@@ -8103,7 +8102,7 @@
     </w:p>
     <w:p>
       <w:pPr>
-        <w:pStyle w:val="ListParagraph"/>
+        <w:pStyle w:val="Listenabsatz"/>
         <w:numPr>
           <w:ilvl w:val="2"/>
           <w:numId w:val="40"/>
@@ -8129,7 +8128,7 @@
     </w:p>
     <w:p>
       <w:pPr>
-        <w:pStyle w:val="ListParagraph"/>
+        <w:pStyle w:val="Listenabsatz"/>
         <w:numPr>
           <w:ilvl w:val="1"/>
           <w:numId w:val="40"/>
@@ -8150,7 +8149,7 @@
     </w:p>
     <w:p>
       <w:pPr>
-        <w:pStyle w:val="ListParagraph"/>
+        <w:pStyle w:val="Listenabsatz"/>
         <w:numPr>
           <w:ilvl w:val="2"/>
           <w:numId w:val="40"/>
@@ -8168,7 +8167,7 @@
     </w:p>
     <w:p>
       <w:pPr>
-        <w:pStyle w:val="ListParagraph"/>
+        <w:pStyle w:val="Listenabsatz"/>
         <w:numPr>
           <w:ilvl w:val="2"/>
           <w:numId w:val="40"/>
@@ -8186,7 +8185,7 @@
     </w:p>
     <w:p>
       <w:pPr>
-        <w:pStyle w:val="ListParagraph"/>
+        <w:pStyle w:val="Listenabsatz"/>
         <w:numPr>
           <w:ilvl w:val="2"/>
           <w:numId w:val="40"/>
@@ -8204,7 +8203,7 @@
     </w:p>
     <w:p>
       <w:pPr>
-        <w:pStyle w:val="ListParagraph"/>
+        <w:pStyle w:val="Listenabsatz"/>
         <w:numPr>
           <w:ilvl w:val="2"/>
           <w:numId w:val="40"/>
@@ -8222,7 +8221,7 @@
     </w:p>
     <w:p>
       <w:pPr>
-        <w:pStyle w:val="ListParagraph"/>
+        <w:pStyle w:val="Listenabsatz"/>
         <w:numPr>
           <w:ilvl w:val="2"/>
           <w:numId w:val="40"/>
@@ -8240,7 +8239,7 @@
     </w:p>
     <w:p>
       <w:pPr>
-        <w:pStyle w:val="ListParagraph"/>
+        <w:pStyle w:val="Listenabsatz"/>
         <w:numPr>
           <w:ilvl w:val="2"/>
           <w:numId w:val="40"/>
@@ -8258,7 +8257,7 @@
     </w:p>
     <w:p>
       <w:pPr>
-        <w:pStyle w:val="ListParagraph"/>
+        <w:pStyle w:val="Listenabsatz"/>
         <w:numPr>
           <w:ilvl w:val="2"/>
           <w:numId w:val="40"/>
@@ -8276,7 +8275,7 @@
     </w:p>
     <w:p>
       <w:pPr>
-        <w:pStyle w:val="ListParagraph"/>
+        <w:pStyle w:val="Listenabsatz"/>
         <w:numPr>
           <w:ilvl w:val="2"/>
           <w:numId w:val="40"/>
@@ -8294,7 +8293,7 @@
     </w:p>
     <w:p>
       <w:pPr>
-        <w:pStyle w:val="ListParagraph"/>
+        <w:pStyle w:val="Listenabsatz"/>
         <w:numPr>
           <w:ilvl w:val="2"/>
           <w:numId w:val="40"/>
@@ -8312,7 +8311,7 @@
     </w:p>
     <w:p>
       <w:pPr>
-        <w:pStyle w:val="ListParagraph"/>
+        <w:pStyle w:val="Listenabsatz"/>
         <w:numPr>
           <w:ilvl w:val="2"/>
           <w:numId w:val="40"/>
@@ -8338,7 +8337,7 @@
     </w:p>
     <w:p>
       <w:pPr>
-        <w:pStyle w:val="ListParagraph"/>
+        <w:pStyle w:val="Listenabsatz"/>
         <w:numPr>
           <w:ilvl w:val="1"/>
           <w:numId w:val="40"/>
@@ -8381,7 +8380,7 @@
     </w:p>
     <w:p>
       <w:pPr>
-        <w:pStyle w:val="ListParagraph"/>
+        <w:pStyle w:val="Listenabsatz"/>
         <w:numPr>
           <w:ilvl w:val="1"/>
           <w:numId w:val="40"/>
@@ -8434,6 +8433,7 @@
         <w:t>If not he has to create one.</w:t>
       </w:r>
     </w:p>
+    <w:bookmarkEnd w:id="0"/>
     <w:p>
       <w:pPr>
         <w:rPr>
@@ -8443,8 +8443,8 @@
       </w:pPr>
     </w:p>
     <w:sectPr>
-      <w:headerReference w:type="default" r:id="rId10"/>
-      <w:footerReference w:type="default" r:id="rId11"/>
+      <w:headerReference w:type="default" r:id="rId9"/>
+      <w:footerReference w:type="default" r:id="rId10"/>
       <w:pgSz w:w="12240" w:h="15840"/>
       <w:pgMar w:top="900" w:right="1350" w:bottom="900" w:left="1440" w:header="720" w:footer="390" w:gutter="0"/>
       <w:cols w:space="720"/>
@@ -8455,7 +8455,7 @@
 </file>
 
 <file path=word/endnotes.xml><?xml version="1.0" encoding="utf-8"?>
-<w:endnotes xmlns:wpc="http://schemas.microsoft.com/office/word/2010/wordprocessingCanvas" xmlns:mc="http://schemas.openxmlformats.org/markup-compatibility/2006" xmlns:o="urn:schemas-microsoft-com:office:office" xmlns:r="http://schemas.openxmlformats.org/officeDocument/2006/relationships" xmlns:m="http://schemas.openxmlformats.org/officeDocument/2006/math" xmlns:v="urn:schemas-microsoft-com:vml" xmlns:wp14="http://schemas.microsoft.com/office/word/2010/wordprocessingDrawing" xmlns:wp="http://schemas.openxmlformats.org/drawingml/2006/wordprocessingDrawing" xmlns:w10="urn:schemas-microsoft-com:office:word" xmlns:w="http://schemas.openxmlformats.org/wordprocessingml/2006/main" xmlns:w14="http://schemas.microsoft.com/office/word/2010/wordml" xmlns:wpg="http://schemas.microsoft.com/office/word/2010/wordprocessingGroup" xmlns:wpi="http://schemas.microsoft.com/office/word/2010/wordprocessingInk" xmlns:wne="http://schemas.microsoft.com/office/word/2006/wordml" xmlns:wps="http://schemas.microsoft.com/office/word/2010/wordprocessingShape" mc:Ignorable="w14 wp14">
+<w:endnotes xmlns:wpc="http://schemas.microsoft.com/office/word/2010/wordprocessingCanvas" xmlns:mc="http://schemas.openxmlformats.org/markup-compatibility/2006" xmlns:o="urn:schemas-microsoft-com:office:office" xmlns:r="http://schemas.openxmlformats.org/officeDocument/2006/relationships" xmlns:m="http://schemas.openxmlformats.org/officeDocument/2006/math" xmlns:v="urn:schemas-microsoft-com:vml" xmlns:wp14="http://schemas.microsoft.com/office/word/2010/wordprocessingDrawing" xmlns:wp="http://schemas.openxmlformats.org/drawingml/2006/wordprocessingDrawing" xmlns:w10="urn:schemas-microsoft-com:office:word" xmlns:w="http://schemas.openxmlformats.org/wordprocessingml/2006/main" xmlns:w14="http://schemas.microsoft.com/office/word/2010/wordml" xmlns:w15="http://schemas.microsoft.com/office/word/2012/wordml" xmlns:wpg="http://schemas.microsoft.com/office/word/2010/wordprocessingGroup" xmlns:wpi="http://schemas.microsoft.com/office/word/2010/wordprocessingInk" xmlns:wne="http://schemas.microsoft.com/office/word/2006/wordml" xmlns:wps="http://schemas.microsoft.com/office/word/2010/wordprocessingShape" mc:Ignorable="w14 w15 wp14">
   <w:endnote w:type="separator" w:id="-1">
     <w:p>
       <w:r>
@@ -8474,10 +8474,10 @@
 </file>
 
 <file path=word/footer1.xml><?xml version="1.0" encoding="utf-8"?>
-<w:ftr xmlns:wpc="http://schemas.microsoft.com/office/word/2010/wordprocessingCanvas" xmlns:mc="http://schemas.openxmlformats.org/markup-compatibility/2006" xmlns:o="urn:schemas-microsoft-com:office:office" xmlns:r="http://schemas.openxmlformats.org/officeDocument/2006/relationships" xmlns:m="http://schemas.openxmlformats.org/officeDocument/2006/math" xmlns:v="urn:schemas-microsoft-com:vml" xmlns:wp14="http://schemas.microsoft.com/office/word/2010/wordprocessingDrawing" xmlns:wp="http://schemas.openxmlformats.org/drawingml/2006/wordprocessingDrawing" xmlns:w10="urn:schemas-microsoft-com:office:word" xmlns:w="http://schemas.openxmlformats.org/wordprocessingml/2006/main" xmlns:w14="http://schemas.microsoft.com/office/word/2010/wordml" xmlns:wpg="http://schemas.microsoft.com/office/word/2010/wordprocessingGroup" xmlns:wpi="http://schemas.microsoft.com/office/word/2010/wordprocessingInk" xmlns:wne="http://schemas.microsoft.com/office/word/2006/wordml" xmlns:wps="http://schemas.microsoft.com/office/word/2010/wordprocessingShape" mc:Ignorable="w14 wp14">
+<w:ftr xmlns:wpc="http://schemas.microsoft.com/office/word/2010/wordprocessingCanvas" xmlns:mc="http://schemas.openxmlformats.org/markup-compatibility/2006" xmlns:o="urn:schemas-microsoft-com:office:office" xmlns:r="http://schemas.openxmlformats.org/officeDocument/2006/relationships" xmlns:m="http://schemas.openxmlformats.org/officeDocument/2006/math" xmlns:v="urn:schemas-microsoft-com:vml" xmlns:wp14="http://schemas.microsoft.com/office/word/2010/wordprocessingDrawing" xmlns:wp="http://schemas.openxmlformats.org/drawingml/2006/wordprocessingDrawing" xmlns:w10="urn:schemas-microsoft-com:office:word" xmlns:w="http://schemas.openxmlformats.org/wordprocessingml/2006/main" xmlns:w14="http://schemas.microsoft.com/office/word/2010/wordml" xmlns:w15="http://schemas.microsoft.com/office/word/2012/wordml" xmlns:wpg="http://schemas.microsoft.com/office/word/2010/wordprocessingGroup" xmlns:wpi="http://schemas.microsoft.com/office/word/2010/wordprocessingInk" xmlns:wne="http://schemas.microsoft.com/office/word/2006/wordml" xmlns:wps="http://schemas.microsoft.com/office/word/2010/wordprocessingShape" mc:Ignorable="w14 w15 wp14">
   <w:p>
     <w:pPr>
-      <w:pStyle w:val="Footer"/>
+      <w:pStyle w:val="Fuzeile"/>
       <w:tabs>
         <w:tab w:val="clear" w:pos="8640"/>
         <w:tab w:val="right" w:pos="9450"/>
@@ -8522,7 +8522,7 @@
         <w:sz w:val="12"/>
         <w:szCs w:val="12"/>
       </w:rPr>
-      <w:t>3</w:t>
+      <w:t>2</w:t>
     </w:r>
     <w:r>
       <w:rPr>
@@ -8565,7 +8565,7 @@
         <w:sz w:val="12"/>
         <w:szCs w:val="12"/>
       </w:rPr>
-      <w:t>10/5/2014</w:t>
+      <w:t>10/6/2014</w:t>
     </w:r>
     <w:r>
       <w:rPr>
@@ -8577,7 +8577,7 @@
   </w:p>
   <w:p>
     <w:pPr>
-      <w:pStyle w:val="Footer"/>
+      <w:pStyle w:val="Fuzeile"/>
       <w:tabs>
         <w:tab w:val="clear" w:pos="8640"/>
         <w:tab w:val="right" w:pos="9450"/>
@@ -8592,7 +8592,7 @@
 </file>
 
 <file path=word/footnotes.xml><?xml version="1.0" encoding="utf-8"?>
-<w:footnotes xmlns:wpc="http://schemas.microsoft.com/office/word/2010/wordprocessingCanvas" xmlns:mc="http://schemas.openxmlformats.org/markup-compatibility/2006" xmlns:o="urn:schemas-microsoft-com:office:office" xmlns:r="http://schemas.openxmlformats.org/officeDocument/2006/relationships" xmlns:m="http://schemas.openxmlformats.org/officeDocument/2006/math" xmlns:v="urn:schemas-microsoft-com:vml" xmlns:wp14="http://schemas.microsoft.com/office/word/2010/wordprocessingDrawing" xmlns:wp="http://schemas.openxmlformats.org/drawingml/2006/wordprocessingDrawing" xmlns:w10="urn:schemas-microsoft-com:office:word" xmlns:w="http://schemas.openxmlformats.org/wordprocessingml/2006/main" xmlns:w14="http://schemas.microsoft.com/office/word/2010/wordml" xmlns:wpg="http://schemas.microsoft.com/office/word/2010/wordprocessingGroup" xmlns:wpi="http://schemas.microsoft.com/office/word/2010/wordprocessingInk" xmlns:wne="http://schemas.microsoft.com/office/word/2006/wordml" xmlns:wps="http://schemas.microsoft.com/office/word/2010/wordprocessingShape" mc:Ignorable="w14 wp14">
+<w:footnotes xmlns:wpc="http://schemas.microsoft.com/office/word/2010/wordprocessingCanvas" xmlns:mc="http://schemas.openxmlformats.org/markup-compatibility/2006" xmlns:o="urn:schemas-microsoft-com:office:office" xmlns:r="http://schemas.openxmlformats.org/officeDocument/2006/relationships" xmlns:m="http://schemas.openxmlformats.org/officeDocument/2006/math" xmlns:v="urn:schemas-microsoft-com:vml" xmlns:wp14="http://schemas.microsoft.com/office/word/2010/wordprocessingDrawing" xmlns:wp="http://schemas.openxmlformats.org/drawingml/2006/wordprocessingDrawing" xmlns:w10="urn:schemas-microsoft-com:office:word" xmlns:w="http://schemas.openxmlformats.org/wordprocessingml/2006/main" xmlns:w14="http://schemas.microsoft.com/office/word/2010/wordml" xmlns:w15="http://schemas.microsoft.com/office/word/2012/wordml" xmlns:wpg="http://schemas.microsoft.com/office/word/2010/wordprocessingGroup" xmlns:wpi="http://schemas.microsoft.com/office/word/2010/wordprocessingInk" xmlns:wne="http://schemas.microsoft.com/office/word/2006/wordml" xmlns:wps="http://schemas.microsoft.com/office/word/2010/wordprocessingShape" mc:Ignorable="w14 w15 wp14">
   <w:footnote w:type="separator" w:id="-1">
     <w:p>
       <w:r>
@@ -8611,10 +8611,10 @@
 </file>
 
 <file path=word/header1.xml><?xml version="1.0" encoding="utf-8"?>
-<w:hdr xmlns:wpc="http://schemas.microsoft.com/office/word/2010/wordprocessingCanvas" xmlns:mc="http://schemas.openxmlformats.org/markup-compatibility/2006" xmlns:o="urn:schemas-microsoft-com:office:office" xmlns:r="http://schemas.openxmlformats.org/officeDocument/2006/relationships" xmlns:m="http://schemas.openxmlformats.org/officeDocument/2006/math" xmlns:v="urn:schemas-microsoft-com:vml" xmlns:wp14="http://schemas.microsoft.com/office/word/2010/wordprocessingDrawing" xmlns:wp="http://schemas.openxmlformats.org/drawingml/2006/wordprocessingDrawing" xmlns:w10="urn:schemas-microsoft-com:office:word" xmlns:w="http://schemas.openxmlformats.org/wordprocessingml/2006/main" xmlns:w14="http://schemas.microsoft.com/office/word/2010/wordml" xmlns:wpg="http://schemas.microsoft.com/office/word/2010/wordprocessingGroup" xmlns:wpi="http://schemas.microsoft.com/office/word/2010/wordprocessingInk" xmlns:wne="http://schemas.microsoft.com/office/word/2006/wordml" xmlns:wps="http://schemas.microsoft.com/office/word/2010/wordprocessingShape" mc:Ignorable="w14 wp14">
+<w:hdr xmlns:wpc="http://schemas.microsoft.com/office/word/2010/wordprocessingCanvas" xmlns:mc="http://schemas.openxmlformats.org/markup-compatibility/2006" xmlns:o="urn:schemas-microsoft-com:office:office" xmlns:r="http://schemas.openxmlformats.org/officeDocument/2006/relationships" xmlns:m="http://schemas.openxmlformats.org/officeDocument/2006/math" xmlns:v="urn:schemas-microsoft-com:vml" xmlns:wp14="http://schemas.microsoft.com/office/word/2010/wordprocessingDrawing" xmlns:wp="http://schemas.openxmlformats.org/drawingml/2006/wordprocessingDrawing" xmlns:w10="urn:schemas-microsoft-com:office:word" xmlns:w="http://schemas.openxmlformats.org/wordprocessingml/2006/main" xmlns:w14="http://schemas.microsoft.com/office/word/2010/wordml" xmlns:w15="http://schemas.microsoft.com/office/word/2012/wordml" xmlns:wpg="http://schemas.microsoft.com/office/word/2010/wordprocessingGroup" xmlns:wpi="http://schemas.microsoft.com/office/word/2010/wordprocessingInk" xmlns:wne="http://schemas.microsoft.com/office/word/2006/wordml" xmlns:wps="http://schemas.microsoft.com/office/word/2010/wordprocessingShape" mc:Ignorable="w14 w15 wp14">
   <w:p>
     <w:pPr>
-      <w:pStyle w:val="Header"/>
+      <w:pStyle w:val="Kopfzeile"/>
       <w:pBdr>
         <w:bottom w:val="single" w:sz="4" w:space="2" w:color="auto"/>
       </w:pBdr>
@@ -8628,7 +8628,7 @@
   </w:p>
   <w:p>
     <w:pPr>
-      <w:pStyle w:val="Header"/>
+      <w:pStyle w:val="Kopfzeile"/>
       <w:pBdr>
         <w:bottom w:val="single" w:sz="4" w:space="2" w:color="auto"/>
       </w:pBdr>
@@ -8642,7 +8642,7 @@
   </w:p>
   <w:p>
     <w:pPr>
-      <w:pStyle w:val="Header"/>
+      <w:pStyle w:val="Kopfzeile"/>
       <w:pBdr>
         <w:bottom w:val="single" w:sz="4" w:space="2" w:color="auto"/>
       </w:pBdr>
@@ -8656,7 +8656,7 @@
   </w:p>
   <w:p>
     <w:pPr>
-      <w:pStyle w:val="Header"/>
+      <w:pStyle w:val="Kopfzeile"/>
       <w:pBdr>
         <w:bottom w:val="single" w:sz="4" w:space="2" w:color="auto"/>
       </w:pBdr>
@@ -8670,7 +8670,7 @@
   </w:p>
   <w:p>
     <w:pPr>
-      <w:pStyle w:val="Header"/>
+      <w:pStyle w:val="Kopfzeile"/>
       <w:pBdr>
         <w:bottom w:val="single" w:sz="4" w:space="2" w:color="auto"/>
       </w:pBdr>
@@ -8681,14 +8681,14 @@
   </w:p>
   <w:p>
     <w:pPr>
-      <w:pStyle w:val="Header"/>
+      <w:pStyle w:val="Kopfzeile"/>
     </w:pPr>
   </w:p>
 </w:hdr>
 </file>
 
 <file path=word/numbering.xml><?xml version="1.0" encoding="utf-8"?>
-<w:numbering xmlns:wpc="http://schemas.microsoft.com/office/word/2010/wordprocessingCanvas" xmlns:mc="http://schemas.openxmlformats.org/markup-compatibility/2006" xmlns:o="urn:schemas-microsoft-com:office:office" xmlns:r="http://schemas.openxmlformats.org/officeDocument/2006/relationships" xmlns:m="http://schemas.openxmlformats.org/officeDocument/2006/math" xmlns:v="urn:schemas-microsoft-com:vml" xmlns:wp14="http://schemas.microsoft.com/office/word/2010/wordprocessingDrawing" xmlns:wp="http://schemas.openxmlformats.org/drawingml/2006/wordprocessingDrawing" xmlns:w10="urn:schemas-microsoft-com:office:word" xmlns:w="http://schemas.openxmlformats.org/wordprocessingml/2006/main" xmlns:w14="http://schemas.microsoft.com/office/word/2010/wordml" xmlns:wpg="http://schemas.microsoft.com/office/word/2010/wordprocessingGroup" xmlns:wpi="http://schemas.microsoft.com/office/word/2010/wordprocessingInk" xmlns:wne="http://schemas.microsoft.com/office/word/2006/wordml" xmlns:wps="http://schemas.microsoft.com/office/word/2010/wordprocessingShape" mc:Ignorable="w14 wp14">
+<w:numbering xmlns:wpc="http://schemas.microsoft.com/office/word/2010/wordprocessingCanvas" xmlns:mc="http://schemas.openxmlformats.org/markup-compatibility/2006" xmlns:o="urn:schemas-microsoft-com:office:office" xmlns:r="http://schemas.openxmlformats.org/officeDocument/2006/relationships" xmlns:m="http://schemas.openxmlformats.org/officeDocument/2006/math" xmlns:v="urn:schemas-microsoft-com:vml" xmlns:wp14="http://schemas.microsoft.com/office/word/2010/wordprocessingDrawing" xmlns:wp="http://schemas.openxmlformats.org/drawingml/2006/wordprocessingDrawing" xmlns:w10="urn:schemas-microsoft-com:office:word" xmlns:w="http://schemas.openxmlformats.org/wordprocessingml/2006/main" xmlns:w14="http://schemas.microsoft.com/office/word/2010/wordml" xmlns:w15="http://schemas.microsoft.com/office/word/2012/wordml" xmlns:wpg="http://schemas.microsoft.com/office/word/2010/wordprocessingGroup" xmlns:wpi="http://schemas.microsoft.com/office/word/2010/wordprocessingInk" xmlns:wne="http://schemas.microsoft.com/office/word/2006/wordml" xmlns:wps="http://schemas.microsoft.com/office/word/2010/wordprocessingShape" mc:Ignorable="w14 w15 wp14">
   <w:abstractNum w:abstractNumId="0">
     <w:nsid w:val="FFFFFF1D"/>
     <w:multiLevelType w:val="multilevel"/>
@@ -8700,9 +8700,9 @@
       <w:lvlJc w:val="left"/>
       <w:pPr>
         <w:tabs>
-          <w:tab w:val="num" w:pos="0"/>
+          <w:tab w:val="num" w:pos="709"/>
         </w:tabs>
-        <w:ind w:left="0" w:firstLine="0"/>
+        <w:ind w:left="709" w:firstLine="0"/>
       </w:pPr>
       <w:rPr>
         <w:rFonts w:ascii="Symbol" w:hAnsi="Symbol" w:hint="default"/>
@@ -8715,9 +8715,9 @@
       <w:lvlJc w:val="left"/>
       <w:pPr>
         <w:tabs>
-          <w:tab w:val="num" w:pos="720"/>
+          <w:tab w:val="num" w:pos="1429"/>
         </w:tabs>
-        <w:ind w:left="1080" w:hanging="360"/>
+        <w:ind w:left="1789" w:hanging="360"/>
       </w:pPr>
       <w:rPr>
         <w:rFonts w:ascii="Symbol" w:hAnsi="Symbol" w:hint="default"/>
@@ -8730,9 +8730,9 @@
       <w:lvlJc w:val="left"/>
       <w:pPr>
         <w:tabs>
-          <w:tab w:val="num" w:pos="1440"/>
+          <w:tab w:val="num" w:pos="2149"/>
         </w:tabs>
-        <w:ind w:left="1800" w:hanging="360"/>
+        <w:ind w:left="2509" w:hanging="360"/>
       </w:pPr>
       <w:rPr>
         <w:rFonts w:ascii="Courier New" w:hAnsi="Courier New" w:hint="default"/>
@@ -8745,9 +8745,9 @@
       <w:lvlJc w:val="left"/>
       <w:pPr>
         <w:tabs>
-          <w:tab w:val="num" w:pos="2160"/>
+          <w:tab w:val="num" w:pos="2869"/>
         </w:tabs>
-        <w:ind w:left="2520" w:hanging="360"/>
+        <w:ind w:left="3229" w:hanging="360"/>
       </w:pPr>
       <w:rPr>
         <w:rFonts w:ascii="Wingdings" w:hAnsi="Wingdings" w:hint="default"/>
@@ -8760,9 +8760,9 @@
       <w:lvlJc w:val="left"/>
       <w:pPr>
         <w:tabs>
-          <w:tab w:val="num" w:pos="2880"/>
+          <w:tab w:val="num" w:pos="3589"/>
         </w:tabs>
-        <w:ind w:left="3240" w:hanging="360"/>
+        <w:ind w:left="3949" w:hanging="360"/>
       </w:pPr>
       <w:rPr>
         <w:rFonts w:ascii="Wingdings" w:hAnsi="Wingdings" w:hint="default"/>
@@ -8775,9 +8775,9 @@
       <w:lvlJc w:val="left"/>
       <w:pPr>
         <w:tabs>
-          <w:tab w:val="num" w:pos="3600"/>
+          <w:tab w:val="num" w:pos="4309"/>
         </w:tabs>
-        <w:ind w:left="3960" w:hanging="360"/>
+        <w:ind w:left="4669" w:hanging="360"/>
       </w:pPr>
       <w:rPr>
         <w:rFonts w:ascii="Symbol" w:hAnsi="Symbol" w:hint="default"/>
@@ -8790,9 +8790,9 @@
       <w:lvlJc w:val="left"/>
       <w:pPr>
         <w:tabs>
-          <w:tab w:val="num" w:pos="4320"/>
+          <w:tab w:val="num" w:pos="5029"/>
         </w:tabs>
-        <w:ind w:left="4680" w:hanging="360"/>
+        <w:ind w:left="5389" w:hanging="360"/>
       </w:pPr>
       <w:rPr>
         <w:rFonts w:ascii="Courier New" w:hAnsi="Courier New" w:hint="default"/>
@@ -8805,9 +8805,9 @@
       <w:lvlJc w:val="left"/>
       <w:pPr>
         <w:tabs>
-          <w:tab w:val="num" w:pos="5040"/>
+          <w:tab w:val="num" w:pos="5749"/>
         </w:tabs>
-        <w:ind w:left="5400" w:hanging="360"/>
+        <w:ind w:left="6109" w:hanging="360"/>
       </w:pPr>
       <w:rPr>
         <w:rFonts w:ascii="Wingdings" w:hAnsi="Wingdings" w:hint="default"/>
@@ -8820,9 +8820,9 @@
       <w:lvlJc w:val="left"/>
       <w:pPr>
         <w:tabs>
-          <w:tab w:val="num" w:pos="5760"/>
+          <w:tab w:val="num" w:pos="6469"/>
         </w:tabs>
-        <w:ind w:left="6120" w:hanging="360"/>
+        <w:ind w:left="6829" w:hanging="360"/>
       </w:pPr>
       <w:rPr>
         <w:rFonts w:ascii="Wingdings" w:hAnsi="Wingdings" w:hint="default"/>
@@ -11332,7 +11332,7 @@
     <w:lvl w:ilvl="0">
       <w:start w:val="1"/>
       <w:numFmt w:val="decimal"/>
-      <w:pStyle w:val="Heading1"/>
+      <w:pStyle w:val="berschrift1"/>
       <w:lvlText w:val="%1"/>
       <w:lvlJc w:val="left"/>
       <w:pPr>
@@ -11346,7 +11346,7 @@
     <w:lvl w:ilvl="1">
       <w:start w:val="1"/>
       <w:numFmt w:val="decimal"/>
-      <w:pStyle w:val="Heading2"/>
+      <w:pStyle w:val="berschrift2"/>
       <w:lvlText w:val="%1.%2"/>
       <w:lvlJc w:val="left"/>
       <w:pPr>
@@ -11359,7 +11359,7 @@
     <w:lvl w:ilvl="2">
       <w:start w:val="1"/>
       <w:numFmt w:val="decimal"/>
-      <w:pStyle w:val="Heading3"/>
+      <w:pStyle w:val="berschrift3"/>
       <w:lvlText w:val="%1.%2.%3"/>
       <w:lvlJc w:val="left"/>
       <w:pPr>
@@ -11372,7 +11372,7 @@
     <w:lvl w:ilvl="3">
       <w:start w:val="1"/>
       <w:numFmt w:val="decimal"/>
-      <w:pStyle w:val="Heading4"/>
+      <w:pStyle w:val="berschrift4"/>
       <w:lvlText w:val="%1.%2.%3.%4"/>
       <w:lvlJc w:val="left"/>
       <w:pPr>
@@ -11385,7 +11385,7 @@
     <w:lvl w:ilvl="4">
       <w:start w:val="1"/>
       <w:numFmt w:val="decimal"/>
-      <w:pStyle w:val="Heading5"/>
+      <w:pStyle w:val="berschrift5"/>
       <w:lvlText w:val="%1.%2.%3.%4.%5"/>
       <w:lvlJc w:val="left"/>
       <w:pPr>
@@ -11398,7 +11398,7 @@
     <w:lvl w:ilvl="5">
       <w:start w:val="1"/>
       <w:numFmt w:val="decimal"/>
-      <w:pStyle w:val="Heading6"/>
+      <w:pStyle w:val="berschrift6"/>
       <w:lvlText w:val="%1.%2.%3.%4.%5.%6"/>
       <w:lvlJc w:val="left"/>
       <w:pPr>
@@ -11411,7 +11411,7 @@
     <w:lvl w:ilvl="6">
       <w:start w:val="1"/>
       <w:numFmt w:val="decimal"/>
-      <w:pStyle w:val="Heading7"/>
+      <w:pStyle w:val="berschrift7"/>
       <w:lvlText w:val="%1.%2.%3.%4.%5.%6.%7"/>
       <w:lvlJc w:val="left"/>
       <w:pPr>
@@ -11424,7 +11424,7 @@
     <w:lvl w:ilvl="7">
       <w:start w:val="1"/>
       <w:numFmt w:val="decimal"/>
-      <w:pStyle w:val="Heading8"/>
+      <w:pStyle w:val="berschrift8"/>
       <w:lvlText w:val="%1.%2.%3.%4.%5.%6.%7.%8"/>
       <w:lvlJc w:val="left"/>
       <w:pPr>
@@ -11437,7 +11437,7 @@
     <w:lvl w:ilvl="8">
       <w:start w:val="1"/>
       <w:numFmt w:val="decimal"/>
-      <w:pStyle w:val="Heading9"/>
+      <w:pStyle w:val="berschrift9"/>
       <w:lvlText w:val="%1.%2.%3.%4.%5.%6.%7.%8.%9"/>
       <w:lvlJc w:val="left"/>
       <w:pPr>
@@ -12641,7 +12641,7 @@
 </file>
 
 <file path=word/styles.xml><?xml version="1.0" encoding="utf-8"?>
-<w:styles xmlns:mc="http://schemas.openxmlformats.org/markup-compatibility/2006" xmlns:r="http://schemas.openxmlformats.org/officeDocument/2006/relationships" xmlns:w="http://schemas.openxmlformats.org/wordprocessingml/2006/main" xmlns:w14="http://schemas.microsoft.com/office/word/2010/wordml" mc:Ignorable="w14">
+<w:styles xmlns:mc="http://schemas.openxmlformats.org/markup-compatibility/2006" xmlns:r="http://schemas.openxmlformats.org/officeDocument/2006/relationships" xmlns:w="http://schemas.openxmlformats.org/wordprocessingml/2006/main" xmlns:w14="http://schemas.microsoft.com/office/word/2010/wordml" xmlns:w15="http://schemas.microsoft.com/office/word/2012/wordml" mc:Ignorable="w14 w15">
   <w:docDefaults>
     <w:rPrDefault>
       <w:rPr>
@@ -12651,7 +12651,7 @@
     </w:rPrDefault>
     <w:pPrDefault/>
   </w:docDefaults>
-  <w:latentStyles w:defLockedState="0" w:defUIPriority="0" w:defSemiHidden="0" w:defUnhideWhenUsed="0" w:defQFormat="0" w:count="267">
+  <w:latentStyles w:defLockedState="0" w:defUIPriority="0" w:defSemiHidden="0" w:defUnhideWhenUsed="0" w:defQFormat="0" w:count="371">
     <w:lsdException w:name="Normal" w:qFormat="1"/>
     <w:lsdException w:name="heading 1" w:qFormat="1"/>
     <w:lsdException w:name="heading 2" w:qFormat="1"/>
@@ -12662,15 +12662,145 @@
     <w:lsdException w:name="heading 7" w:semiHidden="1" w:unhideWhenUsed="1" w:qFormat="1"/>
     <w:lsdException w:name="heading 8" w:semiHidden="1" w:unhideWhenUsed="1" w:qFormat="1"/>
     <w:lsdException w:name="heading 9" w:semiHidden="1" w:unhideWhenUsed="1" w:qFormat="1"/>
-    <w:lsdException w:name="toc 1" w:uiPriority="39"/>
-    <w:lsdException w:name="toc 2" w:uiPriority="39"/>
-    <w:lsdException w:name="toc 3" w:uiPriority="39"/>
+    <w:lsdException w:name="index 1" w:semiHidden="1" w:unhideWhenUsed="1"/>
+    <w:lsdException w:name="index 2" w:semiHidden="1" w:unhideWhenUsed="1"/>
+    <w:lsdException w:name="index 3" w:semiHidden="1" w:unhideWhenUsed="1"/>
+    <w:lsdException w:name="index 4" w:semiHidden="1" w:unhideWhenUsed="1"/>
+    <w:lsdException w:name="index 5" w:semiHidden="1" w:unhideWhenUsed="1"/>
+    <w:lsdException w:name="index 6" w:semiHidden="1" w:unhideWhenUsed="1"/>
+    <w:lsdException w:name="index 7" w:semiHidden="1" w:unhideWhenUsed="1"/>
+    <w:lsdException w:name="index 8" w:semiHidden="1" w:unhideWhenUsed="1"/>
+    <w:lsdException w:name="index 9" w:semiHidden="1" w:unhideWhenUsed="1"/>
+    <w:lsdException w:name="toc 1" w:semiHidden="1" w:uiPriority="39" w:unhideWhenUsed="1"/>
+    <w:lsdException w:name="toc 2" w:semiHidden="1" w:uiPriority="39" w:unhideWhenUsed="1"/>
+    <w:lsdException w:name="toc 3" w:semiHidden="1" w:uiPriority="39" w:unhideWhenUsed="1"/>
+    <w:lsdException w:name="toc 4" w:semiHidden="1" w:unhideWhenUsed="1"/>
+    <w:lsdException w:name="toc 5" w:semiHidden="1" w:unhideWhenUsed="1"/>
+    <w:lsdException w:name="toc 6" w:semiHidden="1" w:unhideWhenUsed="1"/>
+    <w:lsdException w:name="toc 7" w:semiHidden="1" w:unhideWhenUsed="1"/>
+    <w:lsdException w:name="toc 8" w:semiHidden="1" w:unhideWhenUsed="1"/>
+    <w:lsdException w:name="toc 9" w:semiHidden="1" w:unhideWhenUsed="1"/>
+    <w:lsdException w:name="Normal Indent" w:semiHidden="1" w:unhideWhenUsed="1"/>
+    <w:lsdException w:name="footnote text" w:semiHidden="1" w:unhideWhenUsed="1"/>
+    <w:lsdException w:name="annotation text" w:semiHidden="1" w:unhideWhenUsed="1"/>
+    <w:lsdException w:name="header" w:semiHidden="1" w:unhideWhenUsed="1"/>
+    <w:lsdException w:name="footer" w:semiHidden="1" w:unhideWhenUsed="1"/>
+    <w:lsdException w:name="index heading" w:semiHidden="1" w:unhideWhenUsed="1"/>
     <w:lsdException w:name="caption" w:semiHidden="1" w:unhideWhenUsed="1" w:qFormat="1"/>
+    <w:lsdException w:name="table of figures" w:semiHidden="1" w:unhideWhenUsed="1"/>
+    <w:lsdException w:name="envelope address" w:semiHidden="1" w:unhideWhenUsed="1"/>
+    <w:lsdException w:name="envelope return" w:semiHidden="1" w:unhideWhenUsed="1"/>
+    <w:lsdException w:name="footnote reference" w:semiHidden="1" w:unhideWhenUsed="1"/>
+    <w:lsdException w:name="annotation reference" w:semiHidden="1" w:unhideWhenUsed="1"/>
+    <w:lsdException w:name="line number" w:semiHidden="1" w:unhideWhenUsed="1"/>
+    <w:lsdException w:name="page number" w:semiHidden="1" w:unhideWhenUsed="1"/>
+    <w:lsdException w:name="endnote reference" w:semiHidden="1" w:unhideWhenUsed="1"/>
+    <w:lsdException w:name="endnote text" w:semiHidden="1" w:unhideWhenUsed="1"/>
+    <w:lsdException w:name="table of authorities" w:semiHidden="1" w:unhideWhenUsed="1"/>
+    <w:lsdException w:name="macro" w:semiHidden="1" w:unhideWhenUsed="1"/>
+    <w:lsdException w:name="toa heading" w:semiHidden="1" w:unhideWhenUsed="1"/>
+    <w:lsdException w:name="List" w:semiHidden="1" w:unhideWhenUsed="1"/>
+    <w:lsdException w:name="List Bullet" w:semiHidden="1" w:unhideWhenUsed="1"/>
+    <w:lsdException w:name="List 2" w:semiHidden="1" w:unhideWhenUsed="1"/>
+    <w:lsdException w:name="List 3" w:semiHidden="1" w:unhideWhenUsed="1"/>
+    <w:lsdException w:name="List Bullet 2" w:semiHidden="1" w:unhideWhenUsed="1"/>
+    <w:lsdException w:name="List Bullet 3" w:semiHidden="1" w:unhideWhenUsed="1"/>
+    <w:lsdException w:name="List Bullet 4" w:semiHidden="1" w:unhideWhenUsed="1"/>
+    <w:lsdException w:name="List Bullet 5" w:semiHidden="1" w:unhideWhenUsed="1"/>
+    <w:lsdException w:name="List Number 2" w:semiHidden="1" w:unhideWhenUsed="1"/>
+    <w:lsdException w:name="List Number 3" w:semiHidden="1" w:unhideWhenUsed="1"/>
+    <w:lsdException w:name="List Number 4" w:semiHidden="1" w:unhideWhenUsed="1"/>
+    <w:lsdException w:name="List Number 5" w:semiHidden="1" w:unhideWhenUsed="1"/>
     <w:lsdException w:name="Title" w:qFormat="1"/>
+    <w:lsdException w:name="Closing" w:semiHidden="1" w:unhideWhenUsed="1"/>
+    <w:lsdException w:name="Signature" w:semiHidden="1" w:unhideWhenUsed="1"/>
+    <w:lsdException w:name="Default Paragraph Font" w:semiHidden="1" w:unhideWhenUsed="1"/>
+    <w:lsdException w:name="Body Text" w:semiHidden="1" w:unhideWhenUsed="1"/>
+    <w:lsdException w:name="Body Text Indent" w:semiHidden="1" w:unhideWhenUsed="1"/>
+    <w:lsdException w:name="List Continue" w:semiHidden="1" w:unhideWhenUsed="1"/>
+    <w:lsdException w:name="List Continue 2" w:semiHidden="1" w:unhideWhenUsed="1"/>
+    <w:lsdException w:name="List Continue 3" w:semiHidden="1" w:unhideWhenUsed="1"/>
+    <w:lsdException w:name="List Continue 4" w:semiHidden="1" w:unhideWhenUsed="1"/>
+    <w:lsdException w:name="List Continue 5" w:semiHidden="1" w:unhideWhenUsed="1"/>
+    <w:lsdException w:name="Message Header" w:semiHidden="1" w:unhideWhenUsed="1"/>
     <w:lsdException w:name="Subtitle" w:qFormat="1"/>
-    <w:lsdException w:name="Hyperlink" w:uiPriority="99"/>
+    <w:lsdException w:name="Body Text First Indent 2" w:semiHidden="1" w:unhideWhenUsed="1"/>
+    <w:lsdException w:name="Note Heading" w:semiHidden="1" w:unhideWhenUsed="1"/>
+    <w:lsdException w:name="Body Text 2" w:semiHidden="1" w:unhideWhenUsed="1"/>
+    <w:lsdException w:name="Body Text 3" w:semiHidden="1" w:unhideWhenUsed="1"/>
+    <w:lsdException w:name="Body Text Indent 2" w:semiHidden="1" w:unhideWhenUsed="1"/>
+    <w:lsdException w:name="Body Text Indent 3" w:semiHidden="1" w:unhideWhenUsed="1"/>
+    <w:lsdException w:name="Block Text" w:semiHidden="1" w:unhideWhenUsed="1"/>
+    <w:lsdException w:name="Hyperlink" w:semiHidden="1" w:uiPriority="99" w:unhideWhenUsed="1"/>
+    <w:lsdException w:name="FollowedHyperlink" w:semiHidden="1" w:unhideWhenUsed="1"/>
     <w:lsdException w:name="Strong" w:qFormat="1"/>
     <w:lsdException w:name="Emphasis" w:qFormat="1"/>
+    <w:lsdException w:name="Document Map" w:semiHidden="1" w:unhideWhenUsed="1"/>
+    <w:lsdException w:name="Plain Text" w:semiHidden="1" w:unhideWhenUsed="1"/>
+    <w:lsdException w:name="E-mail Signature" w:semiHidden="1" w:unhideWhenUsed="1"/>
+    <w:lsdException w:name="HTML Top of Form" w:semiHidden="1" w:unhideWhenUsed="1"/>
+    <w:lsdException w:name="HTML Bottom of Form" w:semiHidden="1" w:unhideWhenUsed="1"/>
+    <w:lsdException w:name="Normal (Web)" w:semiHidden="1" w:unhideWhenUsed="1"/>
+    <w:lsdException w:name="HTML Acronym" w:semiHidden="1" w:unhideWhenUsed="1"/>
+    <w:lsdException w:name="HTML Address" w:semiHidden="1" w:unhideWhenUsed="1"/>
+    <w:lsdException w:name="HTML Cite" w:semiHidden="1" w:unhideWhenUsed="1"/>
+    <w:lsdException w:name="HTML Code" w:semiHidden="1" w:unhideWhenUsed="1"/>
+    <w:lsdException w:name="HTML Definition" w:semiHidden="1" w:unhideWhenUsed="1"/>
+    <w:lsdException w:name="HTML Keyboard" w:semiHidden="1" w:unhideWhenUsed="1"/>
+    <w:lsdException w:name="HTML Preformatted" w:semiHidden="1" w:unhideWhenUsed="1"/>
+    <w:lsdException w:name="HTML Sample" w:semiHidden="1" w:unhideWhenUsed="1"/>
+    <w:lsdException w:name="HTML Typewriter" w:semiHidden="1" w:unhideWhenUsed="1"/>
+    <w:lsdException w:name="HTML Variable" w:semiHidden="1" w:unhideWhenUsed="1"/>
+    <w:lsdException w:name="Normal Table" w:semiHidden="1" w:unhideWhenUsed="1"/>
+    <w:lsdException w:name="annotation subject" w:semiHidden="1" w:unhideWhenUsed="1"/>
+    <w:lsdException w:name="No List" w:semiHidden="1" w:unhideWhenUsed="1"/>
+    <w:lsdException w:name="Outline List 1" w:semiHidden="1" w:unhideWhenUsed="1"/>
+    <w:lsdException w:name="Outline List 2" w:semiHidden="1" w:unhideWhenUsed="1"/>
+    <w:lsdException w:name="Outline List 3" w:semiHidden="1" w:unhideWhenUsed="1"/>
+    <w:lsdException w:name="Table Simple 1" w:semiHidden="1" w:unhideWhenUsed="1"/>
+    <w:lsdException w:name="Table Simple 2" w:semiHidden="1" w:unhideWhenUsed="1"/>
+    <w:lsdException w:name="Table Simple 3" w:semiHidden="1" w:unhideWhenUsed="1"/>
+    <w:lsdException w:name="Table Classic 1" w:semiHidden="1" w:unhideWhenUsed="1"/>
+    <w:lsdException w:name="Table Classic 2" w:semiHidden="1" w:unhideWhenUsed="1"/>
+    <w:lsdException w:name="Table Classic 3" w:semiHidden="1" w:unhideWhenUsed="1"/>
+    <w:lsdException w:name="Table Classic 4" w:semiHidden="1" w:unhideWhenUsed="1"/>
+    <w:lsdException w:name="Table Colorful 1" w:semiHidden="1" w:unhideWhenUsed="1"/>
+    <w:lsdException w:name="Table Colorful 2" w:semiHidden="1" w:unhideWhenUsed="1"/>
+    <w:lsdException w:name="Table Colorful 3" w:semiHidden="1" w:unhideWhenUsed="1"/>
+    <w:lsdException w:name="Table Columns 1" w:semiHidden="1" w:unhideWhenUsed="1"/>
+    <w:lsdException w:name="Table Columns 2" w:semiHidden="1" w:unhideWhenUsed="1"/>
+    <w:lsdException w:name="Table Columns 3" w:semiHidden="1" w:unhideWhenUsed="1"/>
+    <w:lsdException w:name="Table Columns 4" w:semiHidden="1" w:unhideWhenUsed="1"/>
+    <w:lsdException w:name="Table Columns 5" w:semiHidden="1" w:unhideWhenUsed="1"/>
+    <w:lsdException w:name="Table Grid 1" w:semiHidden="1" w:unhideWhenUsed="1"/>
+    <w:lsdException w:name="Table Grid 2" w:semiHidden="1" w:unhideWhenUsed="1"/>
+    <w:lsdException w:name="Table Grid 3" w:semiHidden="1" w:unhideWhenUsed="1"/>
+    <w:lsdException w:name="Table Grid 4" w:semiHidden="1" w:unhideWhenUsed="1"/>
+    <w:lsdException w:name="Table Grid 5" w:semiHidden="1" w:unhideWhenUsed="1"/>
+    <w:lsdException w:name="Table Grid 6" w:semiHidden="1" w:unhideWhenUsed="1"/>
+    <w:lsdException w:name="Table Grid 7" w:semiHidden="1" w:unhideWhenUsed="1"/>
+    <w:lsdException w:name="Table Grid 8" w:semiHidden="1" w:unhideWhenUsed="1"/>
+    <w:lsdException w:name="Table List 1" w:semiHidden="1" w:unhideWhenUsed="1"/>
+    <w:lsdException w:name="Table List 2" w:semiHidden="1" w:unhideWhenUsed="1"/>
+    <w:lsdException w:name="Table List 3" w:semiHidden="1" w:unhideWhenUsed="1"/>
+    <w:lsdException w:name="Table List 4" w:semiHidden="1" w:unhideWhenUsed="1"/>
+    <w:lsdException w:name="Table List 5" w:semiHidden="1" w:unhideWhenUsed="1"/>
+    <w:lsdException w:name="Table List 6" w:semiHidden="1" w:unhideWhenUsed="1"/>
+    <w:lsdException w:name="Table List 7" w:semiHidden="1" w:unhideWhenUsed="1"/>
+    <w:lsdException w:name="Table List 8" w:semiHidden="1" w:unhideWhenUsed="1"/>
+    <w:lsdException w:name="Table 3D effects 1" w:semiHidden="1" w:unhideWhenUsed="1"/>
+    <w:lsdException w:name="Table 3D effects 2" w:semiHidden="1" w:unhideWhenUsed="1"/>
+    <w:lsdException w:name="Table 3D effects 3" w:semiHidden="1" w:unhideWhenUsed="1"/>
+    <w:lsdException w:name="Table Contemporary" w:semiHidden="1" w:unhideWhenUsed="1"/>
+    <w:lsdException w:name="Table Elegant" w:semiHidden="1" w:unhideWhenUsed="1"/>
+    <w:lsdException w:name="Table Professional" w:semiHidden="1" w:unhideWhenUsed="1"/>
+    <w:lsdException w:name="Table Subtle 1" w:semiHidden="1" w:unhideWhenUsed="1"/>
+    <w:lsdException w:name="Table Subtle 2" w:semiHidden="1" w:unhideWhenUsed="1"/>
+    <w:lsdException w:name="Table Web 1" w:semiHidden="1" w:unhideWhenUsed="1"/>
+    <w:lsdException w:name="Table Web 2" w:semiHidden="1" w:unhideWhenUsed="1"/>
+    <w:lsdException w:name="Table Web 3" w:semiHidden="1" w:unhideWhenUsed="1"/>
+    <w:lsdException w:name="Balloon Text" w:semiHidden="1" w:unhideWhenUsed="1"/>
+    <w:lsdException w:name="Table Theme" w:semiHidden="1" w:unhideWhenUsed="1"/>
     <w:lsdException w:name="Placeholder Text" w:uiPriority="67"/>
     <w:lsdException w:name="No Spacing" w:uiPriority="68"/>
     <w:lsdException w:name="Light Shading" w:uiPriority="69"/>
@@ -12684,7 +12814,7 @@
     <w:lsdException w:name="Medium Grid 2" w:uiPriority="63"/>
     <w:lsdException w:name="Medium Grid 3" w:uiPriority="64"/>
     <w:lsdException w:name="Dark List" w:uiPriority="65"/>
-    <w:lsdException w:name="Colorful Shading" w:semiHidden="1" w:uiPriority="99"/>
+    <w:lsdException w:name="Colorful Shading" w:uiPriority="99"/>
     <w:lsdException w:name="Colorful List" w:uiPriority="34" w:qFormat="1"/>
     <w:lsdException w:name="Colorful Grid" w:uiPriority="29" w:qFormat="1"/>
     <w:lsdException w:name="Light Shading Accent 1" w:uiPriority="30" w:qFormat="1"/>
@@ -12693,7 +12823,7 @@
     <w:lsdException w:name="Medium Shading 1 Accent 1" w:uiPriority="68"/>
     <w:lsdException w:name="Medium Shading 2 Accent 1" w:uiPriority="69"/>
     <w:lsdException w:name="Medium List 1 Accent 1" w:uiPriority="70"/>
-    <w:lsdException w:name="Revision" w:uiPriority="71"/>
+    <w:lsdException w:name="Revision" w:semiHidden="1" w:uiPriority="71"/>
     <w:lsdException w:name="List Paragraph" w:uiPriority="34" w:qFormat="1"/>
     <w:lsdException w:name="Quote" w:uiPriority="73"/>
     <w:lsdException w:name="Intense Quote" w:uiPriority="60"/>
@@ -12771,8 +12901,8 @@
     <w:lsdException w:name="Medium Grid 1 Accent 6" w:uiPriority="31" w:qFormat="1"/>
     <w:lsdException w:name="Medium Grid 2 Accent 6" w:uiPriority="32" w:qFormat="1"/>
     <w:lsdException w:name="Medium Grid 3 Accent 6" w:uiPriority="33" w:qFormat="1"/>
-    <w:lsdException w:name="Dark List Accent 6" w:semiHidden="1" w:uiPriority="37" w:unhideWhenUsed="1"/>
-    <w:lsdException w:name="Colorful Shading Accent 6" w:semiHidden="1" w:uiPriority="39" w:unhideWhenUsed="1" w:qFormat="1"/>
+    <w:lsdException w:name="Dark List Accent 6" w:uiPriority="37"/>
+    <w:lsdException w:name="Colorful Shading Accent 6" w:uiPriority="39" w:qFormat="1"/>
     <w:lsdException w:name="Colorful List Accent 6" w:uiPriority="72"/>
     <w:lsdException w:name="Colorful Grid Accent 6" w:uiPriority="73"/>
     <w:lsdException w:name="Subtle Emphasis" w:uiPriority="19" w:qFormat="1"/>
@@ -12782,8 +12912,112 @@
     <w:lsdException w:name="Book Title" w:uiPriority="33" w:qFormat="1"/>
     <w:lsdException w:name="Bibliography" w:semiHidden="1" w:uiPriority="37" w:unhideWhenUsed="1"/>
     <w:lsdException w:name="TOC Heading" w:semiHidden="1" w:uiPriority="39" w:unhideWhenUsed="1" w:qFormat="1"/>
+    <w:lsdException w:name="Plain Table 1" w:uiPriority="41"/>
+    <w:lsdException w:name="Plain Table 2" w:uiPriority="42"/>
+    <w:lsdException w:name="Plain Table 3" w:uiPriority="43"/>
+    <w:lsdException w:name="Plain Table 4" w:uiPriority="44"/>
+    <w:lsdException w:name="Plain Table 5" w:uiPriority="45"/>
+    <w:lsdException w:name="Grid Table Light" w:uiPriority="40"/>
+    <w:lsdException w:name="Grid Table 1 Light" w:uiPriority="46"/>
+    <w:lsdException w:name="Grid Table 2" w:uiPriority="47"/>
+    <w:lsdException w:name="Grid Table 3" w:uiPriority="48"/>
+    <w:lsdException w:name="Grid Table 4" w:uiPriority="49"/>
+    <w:lsdException w:name="Grid Table 5 Dark" w:uiPriority="50"/>
+    <w:lsdException w:name="Grid Table 6 Colorful" w:uiPriority="51"/>
+    <w:lsdException w:name="Grid Table 7 Colorful" w:uiPriority="52"/>
+    <w:lsdException w:name="Grid Table 1 Light Accent 1" w:uiPriority="46"/>
+    <w:lsdException w:name="Grid Table 2 Accent 1" w:uiPriority="47"/>
+    <w:lsdException w:name="Grid Table 3 Accent 1" w:uiPriority="48"/>
+    <w:lsdException w:name="Grid Table 4 Accent 1" w:uiPriority="49"/>
+    <w:lsdException w:name="Grid Table 5 Dark Accent 1" w:uiPriority="50"/>
+    <w:lsdException w:name="Grid Table 6 Colorful Accent 1" w:uiPriority="51"/>
+    <w:lsdException w:name="Grid Table 7 Colorful Accent 1" w:uiPriority="52"/>
+    <w:lsdException w:name="Grid Table 1 Light Accent 2" w:uiPriority="46"/>
+    <w:lsdException w:name="Grid Table 2 Accent 2" w:uiPriority="47"/>
+    <w:lsdException w:name="Grid Table 3 Accent 2" w:uiPriority="48"/>
+    <w:lsdException w:name="Grid Table 4 Accent 2" w:uiPriority="49"/>
+    <w:lsdException w:name="Grid Table 5 Dark Accent 2" w:uiPriority="50"/>
+    <w:lsdException w:name="Grid Table 6 Colorful Accent 2" w:uiPriority="51"/>
+    <w:lsdException w:name="Grid Table 7 Colorful Accent 2" w:uiPriority="52"/>
+    <w:lsdException w:name="Grid Table 1 Light Accent 3" w:uiPriority="46"/>
+    <w:lsdException w:name="Grid Table 2 Accent 3" w:uiPriority="47"/>
+    <w:lsdException w:name="Grid Table 3 Accent 3" w:uiPriority="48"/>
+    <w:lsdException w:name="Grid Table 4 Accent 3" w:uiPriority="49"/>
+    <w:lsdException w:name="Grid Table 5 Dark Accent 3" w:uiPriority="50"/>
+    <w:lsdException w:name="Grid Table 6 Colorful Accent 3" w:uiPriority="51"/>
+    <w:lsdException w:name="Grid Table 7 Colorful Accent 3" w:uiPriority="52"/>
+    <w:lsdException w:name="Grid Table 1 Light Accent 4" w:uiPriority="46"/>
+    <w:lsdException w:name="Grid Table 2 Accent 4" w:uiPriority="47"/>
+    <w:lsdException w:name="Grid Table 3 Accent 4" w:uiPriority="48"/>
+    <w:lsdException w:name="Grid Table 4 Accent 4" w:uiPriority="49"/>
+    <w:lsdException w:name="Grid Table 5 Dark Accent 4" w:uiPriority="50"/>
+    <w:lsdException w:name="Grid Table 6 Colorful Accent 4" w:uiPriority="51"/>
+    <w:lsdException w:name="Grid Table 7 Colorful Accent 4" w:uiPriority="52"/>
+    <w:lsdException w:name="Grid Table 1 Light Accent 5" w:uiPriority="46"/>
+    <w:lsdException w:name="Grid Table 2 Accent 5" w:uiPriority="47"/>
+    <w:lsdException w:name="Grid Table 3 Accent 5" w:uiPriority="48"/>
+    <w:lsdException w:name="Grid Table 4 Accent 5" w:uiPriority="49"/>
+    <w:lsdException w:name="Grid Table 5 Dark Accent 5" w:uiPriority="50"/>
+    <w:lsdException w:name="Grid Table 6 Colorful Accent 5" w:uiPriority="51"/>
+    <w:lsdException w:name="Grid Table 7 Colorful Accent 5" w:uiPriority="52"/>
+    <w:lsdException w:name="Grid Table 1 Light Accent 6" w:uiPriority="46"/>
+    <w:lsdException w:name="Grid Table 2 Accent 6" w:uiPriority="47"/>
+    <w:lsdException w:name="Grid Table 3 Accent 6" w:uiPriority="48"/>
+    <w:lsdException w:name="Grid Table 4 Accent 6" w:uiPriority="49"/>
+    <w:lsdException w:name="Grid Table 5 Dark Accent 6" w:uiPriority="50"/>
+    <w:lsdException w:name="Grid Table 6 Colorful Accent 6" w:uiPriority="51"/>
+    <w:lsdException w:name="Grid Table 7 Colorful Accent 6" w:uiPriority="52"/>
+    <w:lsdException w:name="List Table 1 Light" w:uiPriority="46"/>
+    <w:lsdException w:name="List Table 2" w:uiPriority="47"/>
+    <w:lsdException w:name="List Table 3" w:uiPriority="48"/>
+    <w:lsdException w:name="List Table 4" w:uiPriority="49"/>
+    <w:lsdException w:name="List Table 5 Dark" w:uiPriority="50"/>
+    <w:lsdException w:name="List Table 6 Colorful" w:uiPriority="51"/>
+    <w:lsdException w:name="List Table 7 Colorful" w:uiPriority="52"/>
+    <w:lsdException w:name="List Table 1 Light Accent 1" w:uiPriority="46"/>
+    <w:lsdException w:name="List Table 2 Accent 1" w:uiPriority="47"/>
+    <w:lsdException w:name="List Table 3 Accent 1" w:uiPriority="48"/>
+    <w:lsdException w:name="List Table 4 Accent 1" w:uiPriority="49"/>
+    <w:lsdException w:name="List Table 5 Dark Accent 1" w:uiPriority="50"/>
+    <w:lsdException w:name="List Table 6 Colorful Accent 1" w:uiPriority="51"/>
+    <w:lsdException w:name="List Table 7 Colorful Accent 1" w:uiPriority="52"/>
+    <w:lsdException w:name="List Table 1 Light Accent 2" w:uiPriority="46"/>
+    <w:lsdException w:name="List Table 2 Accent 2" w:uiPriority="47"/>
+    <w:lsdException w:name="List Table 3 Accent 2" w:uiPriority="48"/>
+    <w:lsdException w:name="List Table 4 Accent 2" w:uiPriority="49"/>
+    <w:lsdException w:name="List Table 5 Dark Accent 2" w:uiPriority="50"/>
+    <w:lsdException w:name="List Table 6 Colorful Accent 2" w:uiPriority="51"/>
+    <w:lsdException w:name="List Table 7 Colorful Accent 2" w:uiPriority="52"/>
+    <w:lsdException w:name="List Table 1 Light Accent 3" w:uiPriority="46"/>
+    <w:lsdException w:name="List Table 2 Accent 3" w:uiPriority="47"/>
+    <w:lsdException w:name="List Table 3 Accent 3" w:uiPriority="48"/>
+    <w:lsdException w:name="List Table 4 Accent 3" w:uiPriority="49"/>
+    <w:lsdException w:name="List Table 5 Dark Accent 3" w:uiPriority="50"/>
+    <w:lsdException w:name="List Table 6 Colorful Accent 3" w:uiPriority="51"/>
+    <w:lsdException w:name="List Table 7 Colorful Accent 3" w:uiPriority="52"/>
+    <w:lsdException w:name="List Table 1 Light Accent 4" w:uiPriority="46"/>
+    <w:lsdException w:name="List Table 2 Accent 4" w:uiPriority="47"/>
+    <w:lsdException w:name="List Table 3 Accent 4" w:uiPriority="48"/>
+    <w:lsdException w:name="List Table 4 Accent 4" w:uiPriority="49"/>
+    <w:lsdException w:name="List Table 5 Dark Accent 4" w:uiPriority="50"/>
+    <w:lsdException w:name="List Table 6 Colorful Accent 4" w:uiPriority="51"/>
+    <w:lsdException w:name="List Table 7 Colorful Accent 4" w:uiPriority="52"/>
+    <w:lsdException w:name="List Table 1 Light Accent 5" w:uiPriority="46"/>
+    <w:lsdException w:name="List Table 2 Accent 5" w:uiPriority="47"/>
+    <w:lsdException w:name="List Table 3 Accent 5" w:uiPriority="48"/>
+    <w:lsdException w:name="List Table 4 Accent 5" w:uiPriority="49"/>
+    <w:lsdException w:name="List Table 5 Dark Accent 5" w:uiPriority="50"/>
+    <w:lsdException w:name="List Table 6 Colorful Accent 5" w:uiPriority="51"/>
+    <w:lsdException w:name="List Table 7 Colorful Accent 5" w:uiPriority="52"/>
+    <w:lsdException w:name="List Table 1 Light Accent 6" w:uiPriority="46"/>
+    <w:lsdException w:name="List Table 2 Accent 6" w:uiPriority="47"/>
+    <w:lsdException w:name="List Table 3 Accent 6" w:uiPriority="48"/>
+    <w:lsdException w:name="List Table 4 Accent 6" w:uiPriority="49"/>
+    <w:lsdException w:name="List Table 5 Dark Accent 6" w:uiPriority="50"/>
+    <w:lsdException w:name="List Table 6 Colorful Accent 6" w:uiPriority="51"/>
+    <w:lsdException w:name="List Table 7 Colorful Accent 6" w:uiPriority="52"/>
   </w:latentStyles>
-  <w:style w:type="paragraph" w:default="1" w:styleId="Normal">
+  <w:style w:type="paragraph" w:default="1" w:styleId="Standard">
     <w:name w:val="Normal"/>
     <w:qFormat/>
     <w:rsid w:val="004A7EEA"/>
@@ -12792,10 +13026,10 @@
       <w:szCs w:val="24"/>
     </w:rPr>
   </w:style>
-  <w:style w:type="paragraph" w:styleId="Heading1">
+  <w:style w:type="paragraph" w:styleId="berschrift1">
     <w:name w:val="heading 1"/>
     <w:aliases w:val="h1"/>
-    <w:next w:val="Normal"/>
+    <w:next w:val="Standard"/>
     <w:qFormat/>
     <w:rsid w:val="00670215"/>
     <w:pPr>
@@ -12815,11 +13049,11 @@
       <w:szCs w:val="32"/>
     </w:rPr>
   </w:style>
-  <w:style w:type="paragraph" w:styleId="Heading2">
+  <w:style w:type="paragraph" w:styleId="berschrift2">
     <w:name w:val="heading 2"/>
-    <w:basedOn w:val="Normal"/>
-    <w:next w:val="Normal"/>
-    <w:link w:val="Heading2Char"/>
+    <w:basedOn w:val="Standard"/>
+    <w:next w:val="Standard"/>
+    <w:link w:val="berschrift2Zchn"/>
     <w:qFormat/>
     <w:rsid w:val="008E47AD"/>
     <w:pPr>
@@ -12844,10 +13078,10 @@
       <w:szCs w:val="28"/>
     </w:rPr>
   </w:style>
-  <w:style w:type="paragraph" w:styleId="Heading3">
+  <w:style w:type="paragraph" w:styleId="berschrift3">
     <w:name w:val="heading 3"/>
-    <w:basedOn w:val="Normal"/>
-    <w:next w:val="Normal"/>
+    <w:basedOn w:val="Standard"/>
+    <w:next w:val="Standard"/>
     <w:qFormat/>
     <w:rsid w:val="004D0443"/>
     <w:pPr>
@@ -12867,11 +13101,11 @@
       <w:szCs w:val="26"/>
     </w:rPr>
   </w:style>
-  <w:style w:type="paragraph" w:styleId="Heading4">
+  <w:style w:type="paragraph" w:styleId="berschrift4">
     <w:name w:val="heading 4"/>
-    <w:basedOn w:val="Normal"/>
-    <w:next w:val="Normal"/>
-    <w:link w:val="Heading4Char"/>
+    <w:basedOn w:val="Standard"/>
+    <w:next w:val="Standard"/>
+    <w:link w:val="berschrift4Zchn"/>
     <w:unhideWhenUsed/>
     <w:qFormat/>
     <w:rsid w:val="000D1E0B"/>
@@ -12892,11 +13126,11 @@
       <w:szCs w:val="28"/>
     </w:rPr>
   </w:style>
-  <w:style w:type="paragraph" w:styleId="Heading5">
+  <w:style w:type="paragraph" w:styleId="berschrift5">
     <w:name w:val="heading 5"/>
-    <w:basedOn w:val="Normal"/>
-    <w:next w:val="Normal"/>
-    <w:link w:val="Heading5Char"/>
+    <w:basedOn w:val="Standard"/>
+    <w:next w:val="Standard"/>
+    <w:link w:val="berschrift5Zchn"/>
     <w:unhideWhenUsed/>
     <w:qFormat/>
     <w:rsid w:val="000D1E0B"/>
@@ -12918,11 +13152,11 @@
       <w:szCs w:val="26"/>
     </w:rPr>
   </w:style>
-  <w:style w:type="paragraph" w:styleId="Heading6">
+  <w:style w:type="paragraph" w:styleId="berschrift6">
     <w:name w:val="heading 6"/>
-    <w:basedOn w:val="Normal"/>
-    <w:next w:val="Normal"/>
-    <w:link w:val="Heading6Char"/>
+    <w:basedOn w:val="Standard"/>
+    <w:next w:val="Standard"/>
+    <w:link w:val="berschrift6Zchn"/>
     <w:unhideWhenUsed/>
     <w:qFormat/>
     <w:rsid w:val="000D1E0B"/>
@@ -12942,11 +13176,11 @@
       <w:szCs w:val="22"/>
     </w:rPr>
   </w:style>
-  <w:style w:type="paragraph" w:styleId="Heading7">
+  <w:style w:type="paragraph" w:styleId="berschrift7">
     <w:name w:val="heading 7"/>
-    <w:basedOn w:val="Normal"/>
-    <w:next w:val="Normal"/>
-    <w:link w:val="Heading7Char"/>
+    <w:basedOn w:val="Standard"/>
+    <w:next w:val="Standard"/>
+    <w:link w:val="berschrift7Zchn"/>
     <w:semiHidden/>
     <w:unhideWhenUsed/>
     <w:qFormat/>
@@ -12963,11 +13197,11 @@
       <w:rFonts w:ascii="Calibri" w:hAnsi="Calibri"/>
     </w:rPr>
   </w:style>
-  <w:style w:type="paragraph" w:styleId="Heading8">
+  <w:style w:type="paragraph" w:styleId="berschrift8">
     <w:name w:val="heading 8"/>
-    <w:basedOn w:val="Normal"/>
-    <w:next w:val="Normal"/>
-    <w:link w:val="Heading8Char"/>
+    <w:basedOn w:val="Standard"/>
+    <w:next w:val="Standard"/>
+    <w:link w:val="berschrift8Zchn"/>
     <w:semiHidden/>
     <w:unhideWhenUsed/>
     <w:qFormat/>
@@ -12986,11 +13220,11 @@
       <w:iCs/>
     </w:rPr>
   </w:style>
-  <w:style w:type="paragraph" w:styleId="Heading9">
+  <w:style w:type="paragraph" w:styleId="berschrift9">
     <w:name w:val="heading 9"/>
-    <w:basedOn w:val="Normal"/>
-    <w:next w:val="Normal"/>
-    <w:link w:val="Heading9Char"/>
+    <w:basedOn w:val="Standard"/>
+    <w:next w:val="Standard"/>
+    <w:link w:val="berschrift9Zchn"/>
     <w:semiHidden/>
     <w:unhideWhenUsed/>
     <w:qFormat/>
@@ -13009,13 +13243,13 @@
       <w:szCs w:val="22"/>
     </w:rPr>
   </w:style>
-  <w:style w:type="character" w:default="1" w:styleId="DefaultParagraphFont">
+  <w:style w:type="character" w:default="1" w:styleId="Absatz-Standardschriftart">
     <w:name w:val="Default Paragraph Font"/>
     <w:uiPriority w:val="1"/>
     <w:semiHidden/>
     <w:unhideWhenUsed/>
   </w:style>
-  <w:style w:type="table" w:default="1" w:styleId="TableNormal">
+  <w:style w:type="table" w:default="1" w:styleId="NormaleTabelle">
     <w:name w:val="Normal Table"/>
     <w:uiPriority w:val="99"/>
     <w:semiHidden/>
@@ -13030,15 +13264,15 @@
       </w:tblCellMar>
     </w:tblPr>
   </w:style>
-  <w:style w:type="numbering" w:default="1" w:styleId="NoList">
+  <w:style w:type="numbering" w:default="1" w:styleId="KeineListe">
     <w:name w:val="No List"/>
     <w:uiPriority w:val="99"/>
     <w:semiHidden/>
     <w:unhideWhenUsed/>
   </w:style>
-  <w:style w:type="table" w:styleId="TableGrid">
+  <w:style w:type="table" w:styleId="Tabellenraster">
     <w:name w:val="Table Grid"/>
-    <w:basedOn w:val="TableNormal"/>
+    <w:basedOn w:val="NormaleTabelle"/>
     <w:rsid w:val="00083ABE"/>
     <w:tblPr>
       <w:tblBorders>
@@ -13051,9 +13285,9 @@
       </w:tblBorders>
     </w:tblPr>
   </w:style>
-  <w:style w:type="paragraph" w:styleId="BalloonText">
+  <w:style w:type="paragraph" w:styleId="Sprechblasentext">
     <w:name w:val="Balloon Text"/>
-    <w:basedOn w:val="Normal"/>
+    <w:basedOn w:val="Standard"/>
     <w:semiHidden/>
     <w:rsid w:val="00C42F26"/>
     <w:rPr>
@@ -13064,7 +13298,7 @@
   </w:style>
   <w:style w:type="character" w:styleId="Hyperlink">
     <w:name w:val="Hyperlink"/>
-    <w:basedOn w:val="DefaultParagraphFont"/>
+    <w:basedOn w:val="Absatz-Standardschriftart"/>
     <w:uiPriority w:val="99"/>
     <w:rsid w:val="00AE0DD1"/>
     <w:rPr>
@@ -13072,9 +13306,9 @@
       <w:u w:val="single"/>
     </w:rPr>
   </w:style>
-  <w:style w:type="paragraph" w:styleId="Header">
+  <w:style w:type="paragraph" w:styleId="Kopfzeile">
     <w:name w:val="header"/>
-    <w:basedOn w:val="Normal"/>
+    <w:basedOn w:val="Standard"/>
     <w:rsid w:val="00032406"/>
     <w:pPr>
       <w:tabs>
@@ -13083,9 +13317,9 @@
       </w:tabs>
     </w:pPr>
   </w:style>
-  <w:style w:type="paragraph" w:styleId="Footer">
+  <w:style w:type="paragraph" w:styleId="Fuzeile">
     <w:name w:val="footer"/>
-    <w:basedOn w:val="Normal"/>
+    <w:basedOn w:val="Standard"/>
     <w:rsid w:val="00032406"/>
     <w:pPr>
       <w:tabs>
@@ -13094,19 +13328,19 @@
       </w:tabs>
     </w:pPr>
   </w:style>
-  <w:style w:type="character" w:styleId="PageNumber">
+  <w:style w:type="character" w:styleId="Seitenzahl">
     <w:name w:val="page number"/>
-    <w:basedOn w:val="DefaultParagraphFont"/>
+    <w:basedOn w:val="Absatz-Standardschriftart"/>
     <w:rsid w:val="00032406"/>
     <w:rPr>
       <w:rFonts w:ascii="Arial" w:hAnsi="Arial"/>
       <w:sz w:val="16"/>
     </w:rPr>
   </w:style>
-  <w:style w:type="paragraph" w:styleId="TOC1">
+  <w:style w:type="paragraph" w:styleId="Verzeichnis1">
     <w:name w:val="toc 1"/>
-    <w:basedOn w:val="Normal"/>
-    <w:next w:val="Normal"/>
+    <w:basedOn w:val="Standard"/>
+    <w:next w:val="Standard"/>
     <w:autoRedefine/>
     <w:uiPriority w:val="39"/>
     <w:rsid w:val="00227B62"/>
@@ -13123,7 +13357,7 @@
   <w:style w:type="paragraph" w:customStyle="1" w:styleId="Bodytext">
     <w:name w:val="Bodytext"/>
     <w:aliases w:val="bt"/>
-    <w:basedOn w:val="Normal"/>
+    <w:basedOn w:val="Standard"/>
     <w:rsid w:val="006847AF"/>
     <w:pPr>
       <w:spacing w:after="120"/>
@@ -13134,10 +13368,10 @@
       <w:szCs w:val="20"/>
     </w:rPr>
   </w:style>
-  <w:style w:type="character" w:customStyle="1" w:styleId="Heading2Char">
-    <w:name w:val="Heading 2 Char"/>
-    <w:basedOn w:val="DefaultParagraphFont"/>
-    <w:link w:val="Heading2"/>
+  <w:style w:type="character" w:customStyle="1" w:styleId="berschrift2Zchn">
+    <w:name w:val="Überschrift 2 Zchn"/>
+    <w:basedOn w:val="Absatz-Standardschriftart"/>
+    <w:link w:val="berschrift2"/>
     <w:rsid w:val="008E47AD"/>
     <w:rPr>
       <w:rFonts w:ascii="Arial" w:hAnsi="Arial" w:cs="Arial"/>
@@ -13149,10 +13383,10 @@
       <w:szCs w:val="28"/>
     </w:rPr>
   </w:style>
-  <w:style w:type="paragraph" w:styleId="TOC2">
+  <w:style w:type="paragraph" w:styleId="Verzeichnis2">
     <w:name w:val="toc 2"/>
-    <w:basedOn w:val="Normal"/>
-    <w:next w:val="Normal"/>
+    <w:basedOn w:val="Standard"/>
+    <w:next w:val="Standard"/>
     <w:autoRedefine/>
     <w:uiPriority w:val="39"/>
     <w:rsid w:val="004A409A"/>
@@ -13164,10 +13398,10 @@
       <w:szCs w:val="20"/>
     </w:rPr>
   </w:style>
-  <w:style w:type="paragraph" w:styleId="TOC3">
+  <w:style w:type="paragraph" w:styleId="Verzeichnis3">
     <w:name w:val="toc 3"/>
-    <w:basedOn w:val="Normal"/>
-    <w:next w:val="Normal"/>
+    <w:basedOn w:val="Standard"/>
+    <w:next w:val="Standard"/>
     <w:autoRedefine/>
     <w:uiPriority w:val="39"/>
     <w:rsid w:val="004A409A"/>
@@ -13180,10 +13414,10 @@
       <w:szCs w:val="20"/>
     </w:rPr>
   </w:style>
-  <w:style w:type="paragraph" w:styleId="TOC4">
+  <w:style w:type="paragraph" w:styleId="Verzeichnis4">
     <w:name w:val="toc 4"/>
-    <w:basedOn w:val="Normal"/>
-    <w:next w:val="Normal"/>
+    <w:basedOn w:val="Standard"/>
+    <w:next w:val="Standard"/>
     <w:autoRedefine/>
     <w:semiHidden/>
     <w:rsid w:val="004A409A"/>
@@ -13195,10 +13429,10 @@
       <w:szCs w:val="18"/>
     </w:rPr>
   </w:style>
-  <w:style w:type="paragraph" w:styleId="TOC5">
+  <w:style w:type="paragraph" w:styleId="Verzeichnis5">
     <w:name w:val="toc 5"/>
-    <w:basedOn w:val="Normal"/>
-    <w:next w:val="Normal"/>
+    <w:basedOn w:val="Standard"/>
+    <w:next w:val="Standard"/>
     <w:autoRedefine/>
     <w:semiHidden/>
     <w:rsid w:val="004A409A"/>
@@ -13210,10 +13444,10 @@
       <w:szCs w:val="18"/>
     </w:rPr>
   </w:style>
-  <w:style w:type="paragraph" w:styleId="TOC6">
+  <w:style w:type="paragraph" w:styleId="Verzeichnis6">
     <w:name w:val="toc 6"/>
-    <w:basedOn w:val="Normal"/>
-    <w:next w:val="Normal"/>
+    <w:basedOn w:val="Standard"/>
+    <w:next w:val="Standard"/>
     <w:autoRedefine/>
     <w:semiHidden/>
     <w:rsid w:val="004A409A"/>
@@ -13225,10 +13459,10 @@
       <w:szCs w:val="18"/>
     </w:rPr>
   </w:style>
-  <w:style w:type="paragraph" w:styleId="TOC7">
+  <w:style w:type="paragraph" w:styleId="Verzeichnis7">
     <w:name w:val="toc 7"/>
-    <w:basedOn w:val="Normal"/>
-    <w:next w:val="Normal"/>
+    <w:basedOn w:val="Standard"/>
+    <w:next w:val="Standard"/>
     <w:autoRedefine/>
     <w:semiHidden/>
     <w:rsid w:val="004A409A"/>
@@ -13240,10 +13474,10 @@
       <w:szCs w:val="18"/>
     </w:rPr>
   </w:style>
-  <w:style w:type="paragraph" w:styleId="TOC8">
+  <w:style w:type="paragraph" w:styleId="Verzeichnis8">
     <w:name w:val="toc 8"/>
-    <w:basedOn w:val="Normal"/>
-    <w:next w:val="Normal"/>
+    <w:basedOn w:val="Standard"/>
+    <w:next w:val="Standard"/>
     <w:autoRedefine/>
     <w:semiHidden/>
     <w:rsid w:val="004A409A"/>
@@ -13255,10 +13489,10 @@
       <w:szCs w:val="18"/>
     </w:rPr>
   </w:style>
-  <w:style w:type="paragraph" w:styleId="TOC9">
+  <w:style w:type="paragraph" w:styleId="Verzeichnis9">
     <w:name w:val="toc 9"/>
-    <w:basedOn w:val="Normal"/>
-    <w:next w:val="Normal"/>
+    <w:basedOn w:val="Standard"/>
+    <w:next w:val="Standard"/>
     <w:autoRedefine/>
     <w:semiHidden/>
     <w:rsid w:val="004A409A"/>
@@ -13270,10 +13504,10 @@
       <w:szCs w:val="18"/>
     </w:rPr>
   </w:style>
-  <w:style w:type="character" w:customStyle="1" w:styleId="Heading4Char">
-    <w:name w:val="Heading 4 Char"/>
-    <w:basedOn w:val="DefaultParagraphFont"/>
-    <w:link w:val="Heading4"/>
+  <w:style w:type="character" w:customStyle="1" w:styleId="berschrift4Zchn">
+    <w:name w:val="Überschrift 4 Zchn"/>
+    <w:basedOn w:val="Absatz-Standardschriftart"/>
+    <w:link w:val="berschrift4"/>
     <w:rsid w:val="000D1E0B"/>
     <w:rPr>
       <w:rFonts w:ascii="Calibri" w:hAnsi="Calibri"/>
@@ -13283,10 +13517,10 @@
       <w:szCs w:val="28"/>
     </w:rPr>
   </w:style>
-  <w:style w:type="character" w:customStyle="1" w:styleId="Heading5Char">
-    <w:name w:val="Heading 5 Char"/>
-    <w:basedOn w:val="DefaultParagraphFont"/>
-    <w:link w:val="Heading5"/>
+  <w:style w:type="character" w:customStyle="1" w:styleId="berschrift5Zchn">
+    <w:name w:val="Überschrift 5 Zchn"/>
+    <w:basedOn w:val="Absatz-Standardschriftart"/>
+    <w:link w:val="berschrift5"/>
     <w:rsid w:val="000D1E0B"/>
     <w:rPr>
       <w:rFonts w:ascii="Calibri" w:hAnsi="Calibri"/>
@@ -13298,10 +13532,10 @@
       <w:szCs w:val="26"/>
     </w:rPr>
   </w:style>
-  <w:style w:type="character" w:customStyle="1" w:styleId="Heading6Char">
-    <w:name w:val="Heading 6 Char"/>
-    <w:basedOn w:val="DefaultParagraphFont"/>
-    <w:link w:val="Heading6"/>
+  <w:style w:type="character" w:customStyle="1" w:styleId="berschrift6Zchn">
+    <w:name w:val="Überschrift 6 Zchn"/>
+    <w:basedOn w:val="Absatz-Standardschriftart"/>
+    <w:link w:val="berschrift6"/>
     <w:rsid w:val="000D1E0B"/>
     <w:rPr>
       <w:rFonts w:ascii="Calibri" w:hAnsi="Calibri"/>
@@ -13311,10 +13545,10 @@
       <w:szCs w:val="22"/>
     </w:rPr>
   </w:style>
-  <w:style w:type="character" w:customStyle="1" w:styleId="Heading7Char">
-    <w:name w:val="Heading 7 Char"/>
-    <w:basedOn w:val="DefaultParagraphFont"/>
-    <w:link w:val="Heading7"/>
+  <w:style w:type="character" w:customStyle="1" w:styleId="berschrift7Zchn">
+    <w:name w:val="Überschrift 7 Zchn"/>
+    <w:basedOn w:val="Absatz-Standardschriftart"/>
+    <w:link w:val="berschrift7"/>
     <w:semiHidden/>
     <w:rsid w:val="000D1E0B"/>
     <w:rPr>
@@ -13323,10 +13557,10 @@
       <w:szCs w:val="24"/>
     </w:rPr>
   </w:style>
-  <w:style w:type="character" w:customStyle="1" w:styleId="Heading8Char">
-    <w:name w:val="Heading 8 Char"/>
-    <w:basedOn w:val="DefaultParagraphFont"/>
-    <w:link w:val="Heading8"/>
+  <w:style w:type="character" w:customStyle="1" w:styleId="berschrift8Zchn">
+    <w:name w:val="Überschrift 8 Zchn"/>
+    <w:basedOn w:val="Absatz-Standardschriftart"/>
+    <w:link w:val="berschrift8"/>
     <w:semiHidden/>
     <w:rsid w:val="000D1E0B"/>
     <w:rPr>
@@ -13337,10 +13571,10 @@
       <w:szCs w:val="24"/>
     </w:rPr>
   </w:style>
-  <w:style w:type="character" w:customStyle="1" w:styleId="Heading9Char">
-    <w:name w:val="Heading 9 Char"/>
-    <w:basedOn w:val="DefaultParagraphFont"/>
-    <w:link w:val="Heading9"/>
+  <w:style w:type="character" w:customStyle="1" w:styleId="berschrift9Zchn">
+    <w:name w:val="Überschrift 9 Zchn"/>
+    <w:basedOn w:val="Absatz-Standardschriftart"/>
+    <w:link w:val="berschrift9"/>
     <w:semiHidden/>
     <w:rsid w:val="000D1E0B"/>
     <w:rPr>
@@ -13349,9 +13583,9 @@
       <w:szCs w:val="22"/>
     </w:rPr>
   </w:style>
-  <w:style w:type="paragraph" w:styleId="ListParagraph">
+  <w:style w:type="paragraph" w:styleId="Listenabsatz">
     <w:name w:val="List Paragraph"/>
-    <w:basedOn w:val="Normal"/>
+    <w:basedOn w:val="Standard"/>
     <w:uiPriority w:val="34"/>
     <w:qFormat/>
     <w:rsid w:val="00000E19"/>
@@ -13359,10 +13593,10 @@
       <w:ind w:left="720"/>
     </w:pPr>
   </w:style>
-  <w:style w:type="paragraph" w:styleId="Title">
+  <w:style w:type="paragraph" w:styleId="Titel">
     <w:name w:val="Title"/>
-    <w:basedOn w:val="Normal"/>
-    <w:link w:val="TitleChar"/>
+    <w:basedOn w:val="Standard"/>
+    <w:link w:val="TitelZchn"/>
     <w:qFormat/>
     <w:rsid w:val="003A6D89"/>
     <w:pPr>
@@ -13376,10 +13610,10 @@
       <w:szCs w:val="20"/>
     </w:rPr>
   </w:style>
-  <w:style w:type="character" w:customStyle="1" w:styleId="TitleChar">
-    <w:name w:val="Title Char"/>
-    <w:basedOn w:val="DefaultParagraphFont"/>
-    <w:link w:val="Title"/>
+  <w:style w:type="character" w:customStyle="1" w:styleId="TitelZchn">
+    <w:name w:val="Titel Zchn"/>
+    <w:basedOn w:val="Absatz-Standardschriftart"/>
+    <w:link w:val="Titel"/>
     <w:rsid w:val="003A6D89"/>
     <w:rPr>
       <w:rFonts w:ascii="Arial" w:hAnsi="Arial"/>
@@ -13390,7 +13624,7 @@
   </w:style>
   <w:style w:type="paragraph" w:customStyle="1" w:styleId="Hints">
     <w:name w:val="Hints"/>
-    <w:basedOn w:val="Normal"/>
+    <w:basedOn w:val="Standard"/>
     <w:link w:val="HintsChar"/>
     <w:rsid w:val="00935DD0"/>
     <w:rPr>
@@ -13400,7 +13634,7 @@
   </w:style>
   <w:style w:type="character" w:customStyle="1" w:styleId="HintsChar">
     <w:name w:val="Hints Char"/>
-    <w:basedOn w:val="DefaultParagraphFont"/>
+    <w:basedOn w:val="Absatz-Standardschriftart"/>
     <w:link w:val="Hints"/>
     <w:rsid w:val="00935DD0"/>
     <w:rPr>
@@ -13408,19 +13642,19 @@
       <w:color w:val="5F5F5F"/>
     </w:rPr>
   </w:style>
-  <w:style w:type="paragraph" w:styleId="BodyText0">
+  <w:style w:type="paragraph" w:styleId="Textkrper">
     <w:name w:val="Body Text"/>
-    <w:basedOn w:val="Normal"/>
-    <w:link w:val="BodyTextChar"/>
+    <w:basedOn w:val="Standard"/>
+    <w:link w:val="TextkrperZchn"/>
     <w:rsid w:val="0016386E"/>
     <w:pPr>
       <w:spacing w:after="120"/>
     </w:pPr>
   </w:style>
-  <w:style w:type="character" w:customStyle="1" w:styleId="BodyTextChar">
-    <w:name w:val="Body Text Char"/>
-    <w:basedOn w:val="DefaultParagraphFont"/>
-    <w:link w:val="BodyText0"/>
+  <w:style w:type="character" w:customStyle="1" w:styleId="TextkrperZchn">
+    <w:name w:val="Textkörper Zchn"/>
+    <w:basedOn w:val="Absatz-Standardschriftart"/>
+    <w:link w:val="Textkrper"/>
     <w:rsid w:val="0016386E"/>
     <w:rPr>
       <w:sz w:val="24"/>
@@ -13429,8 +13663,8 @@
   </w:style>
   <w:style w:type="paragraph" w:customStyle="1" w:styleId="TableHead">
     <w:name w:val="Table Head"/>
-    <w:basedOn w:val="Heading3"/>
-    <w:next w:val="Normal"/>
+    <w:basedOn w:val="berschrift3"/>
+    <w:next w:val="Standard"/>
     <w:rsid w:val="00F305F6"/>
     <w:pPr>
       <w:keepNext w:val="0"/>
@@ -13448,192 +13682,6 @@
       <w:sz w:val="24"/>
       <w:szCs w:val="20"/>
     </w:rPr>
-  </w:style>
-</w:styles>
-</file>
-
-<file path=word/stylesWithEffects.xml><?xml version="1.0" encoding="utf-8"?>
-<w:styles xmlns:wpc="http://schemas.microsoft.com/office/word/2010/wordprocessingCanvas" xmlns:mc="http://schemas.openxmlformats.org/markup-compatibility/2006" xmlns:o="urn:schemas-microsoft-com:office:office" xmlns:r="http://schemas.openxmlformats.org/officeDocument/2006/relationships" xmlns:m="http://schemas.openxmlformats.org/officeDocument/2006/math" xmlns:v="urn:schemas-microsoft-com:vml" xmlns:wp14="http://schemas.microsoft.com/office/word/2010/wordprocessingDrawing" xmlns:wp="http://schemas.openxmlformats.org/drawingml/2006/wordprocessingDrawing" xmlns:w10="urn:schemas-microsoft-com:office:word" xmlns:w="http://schemas.openxmlformats.org/wordprocessingml/2006/main" xmlns:w14="http://schemas.microsoft.com/office/word/2010/wordml" xmlns:wpg="http://schemas.microsoft.com/office/word/2010/wordprocessingGroup" xmlns:wpi="http://schemas.microsoft.com/office/word/2010/wordprocessingInk" xmlns:wne="http://schemas.microsoft.com/office/word/2006/wordml" xmlns:wps="http://schemas.microsoft.com/office/word/2010/wordprocessingShape" mc:Ignorable="w14 wp14">
-  <w:docDefaults>
-    <w:rPrDefault>
-      <w:rPr>
-        <w:rFonts w:asciiTheme="minorHAnsi" w:eastAsiaTheme="minorEastAsia" w:hAnsiTheme="minorHAnsi" w:cstheme="minorBidi"/>
-        <w:sz w:val="24"/>
-        <w:szCs w:val="24"/>
-        <w:lang w:val="en-US" w:eastAsia="ja-JP" w:bidi="ar-SA"/>
-      </w:rPr>
-    </w:rPrDefault>
-    <w:pPrDefault/>
-  </w:docDefaults>
-  <w:latentStyles w:defLockedState="0" w:defUIPriority="99" w:defSemiHidden="1" w:defUnhideWhenUsed="1" w:defQFormat="0" w:count="267">
-    <w:lsdException w:name="Normal" w:semiHidden="0" w:uiPriority="0" w:unhideWhenUsed="0" w:qFormat="1"/>
-    <w:lsdException w:name="heading 1" w:semiHidden="0" w:uiPriority="9" w:unhideWhenUsed="0" w:qFormat="1"/>
-    <w:lsdException w:name="heading 2" w:uiPriority="9" w:qFormat="1"/>
-    <w:lsdException w:name="heading 3" w:uiPriority="9" w:qFormat="1"/>
-    <w:lsdException w:name="heading 4" w:uiPriority="9" w:qFormat="1"/>
-    <w:lsdException w:name="heading 5" w:uiPriority="9" w:qFormat="1"/>
-    <w:lsdException w:name="heading 6" w:uiPriority="9" w:qFormat="1"/>
-    <w:lsdException w:name="heading 7" w:uiPriority="9" w:qFormat="1"/>
-    <w:lsdException w:name="heading 8" w:uiPriority="9" w:qFormat="1"/>
-    <w:lsdException w:name="heading 9" w:uiPriority="9" w:qFormat="1"/>
-    <w:lsdException w:name="toc 1" w:uiPriority="39"/>
-    <w:lsdException w:name="toc 2" w:uiPriority="39"/>
-    <w:lsdException w:name="toc 3" w:uiPriority="39"/>
-    <w:lsdException w:name="toc 4" w:uiPriority="39"/>
-    <w:lsdException w:name="toc 5" w:uiPriority="39"/>
-    <w:lsdException w:name="toc 6" w:uiPriority="39"/>
-    <w:lsdException w:name="toc 7" w:uiPriority="39"/>
-    <w:lsdException w:name="toc 8" w:uiPriority="39"/>
-    <w:lsdException w:name="toc 9" w:uiPriority="39"/>
-    <w:lsdException w:name="caption" w:uiPriority="35" w:qFormat="1"/>
-    <w:lsdException w:name="Title" w:semiHidden="0" w:uiPriority="10" w:unhideWhenUsed="0" w:qFormat="1"/>
-    <w:lsdException w:name="Default Paragraph Font" w:uiPriority="1"/>
-    <w:lsdException w:name="Subtitle" w:semiHidden="0" w:uiPriority="11" w:unhideWhenUsed="0" w:qFormat="1"/>
-    <w:lsdException w:name="Strong" w:semiHidden="0" w:uiPriority="22" w:unhideWhenUsed="0" w:qFormat="1"/>
-    <w:lsdException w:name="Emphasis" w:semiHidden="0" w:uiPriority="20" w:unhideWhenUsed="0" w:qFormat="1"/>
-    <w:lsdException w:name="Table Grid" w:semiHidden="0" w:uiPriority="59" w:unhideWhenUsed="0"/>
-    <w:lsdException w:name="Placeholder Text" w:unhideWhenUsed="0"/>
-    <w:lsdException w:name="No Spacing" w:semiHidden="0" w:uiPriority="1" w:unhideWhenUsed="0" w:qFormat="1"/>
-    <w:lsdException w:name="Light Shading" w:semiHidden="0" w:uiPriority="60" w:unhideWhenUsed="0"/>
-    <w:lsdException w:name="Light List" w:semiHidden="0" w:uiPriority="61" w:unhideWhenUsed="0"/>
-    <w:lsdException w:name="Light Grid" w:semiHidden="0" w:uiPriority="62" w:unhideWhenUsed="0"/>
-    <w:lsdException w:name="Medium Shading 1" w:semiHidden="0" w:uiPriority="63" w:unhideWhenUsed="0"/>
-    <w:lsdException w:name="Medium Shading 2" w:semiHidden="0" w:uiPriority="64" w:unhideWhenUsed="0"/>
-    <w:lsdException w:name="Medium List 1" w:semiHidden="0" w:uiPriority="65" w:unhideWhenUsed="0"/>
-    <w:lsdException w:name="Medium List 2" w:semiHidden="0" w:uiPriority="66" w:unhideWhenUsed="0"/>
-    <w:lsdException w:name="Medium Grid 1" w:semiHidden="0" w:uiPriority="67" w:unhideWhenUsed="0"/>
-    <w:lsdException w:name="Medium Grid 2" w:semiHidden="0" w:uiPriority="68" w:unhideWhenUsed="0"/>
-    <w:lsdException w:name="Medium Grid 3" w:semiHidden="0" w:uiPriority="69" w:unhideWhenUsed="0"/>
-    <w:lsdException w:name="Dark List" w:semiHidden="0" w:uiPriority="70" w:unhideWhenUsed="0"/>
-    <w:lsdException w:name="Colorful Shading" w:semiHidden="0" w:uiPriority="71" w:unhideWhenUsed="0"/>
-    <w:lsdException w:name="Colorful List" w:semiHidden="0" w:uiPriority="72" w:unhideWhenUsed="0"/>
-    <w:lsdException w:name="Colorful Grid" w:semiHidden="0" w:uiPriority="73" w:unhideWhenUsed="0"/>
-    <w:lsdException w:name="Light Shading Accent 1" w:semiHidden="0" w:uiPriority="60" w:unhideWhenUsed="0"/>
-    <w:lsdException w:name="Light List Accent 1" w:semiHidden="0" w:uiPriority="61" w:unhideWhenUsed="0"/>
-    <w:lsdException w:name="Light Grid Accent 1" w:semiHidden="0" w:uiPriority="62" w:unhideWhenUsed="0"/>
-    <w:lsdException w:name="Medium Shading 1 Accent 1" w:semiHidden="0" w:uiPriority="63" w:unhideWhenUsed="0"/>
-    <w:lsdException w:name="Medium Shading 2 Accent 1" w:semiHidden="0" w:uiPriority="64" w:unhideWhenUsed="0"/>
-    <w:lsdException w:name="Medium List 1 Accent 1" w:semiHidden="0" w:uiPriority="65" w:unhideWhenUsed="0"/>
-    <w:lsdException w:name="Revision" w:unhideWhenUsed="0"/>
-    <w:lsdException w:name="List Paragraph" w:semiHidden="0" w:uiPriority="34" w:unhideWhenUsed="0" w:qFormat="1"/>
-    <w:lsdException w:name="Quote" w:semiHidden="0" w:uiPriority="29" w:unhideWhenUsed="0" w:qFormat="1"/>
-    <w:lsdException w:name="Intense Quote" w:semiHidden="0" w:uiPriority="30" w:unhideWhenUsed="0" w:qFormat="1"/>
-    <w:lsdException w:name="Medium List 2 Accent 1" w:semiHidden="0" w:uiPriority="66" w:unhideWhenUsed="0"/>
-    <w:lsdException w:name="Medium Grid 1 Accent 1" w:semiHidden="0" w:uiPriority="67" w:unhideWhenUsed="0"/>
-    <w:lsdException w:name="Medium Grid 2 Accent 1" w:semiHidden="0" w:uiPriority="68" w:unhideWhenUsed="0"/>
-    <w:lsdException w:name="Medium Grid 3 Accent 1" w:semiHidden="0" w:uiPriority="69" w:unhideWhenUsed="0"/>
-    <w:lsdException w:name="Dark List Accent 1" w:semiHidden="0" w:uiPriority="70" w:unhideWhenUsed="0"/>
-    <w:lsdException w:name="Colorful Shading Accent 1" w:semiHidden="0" w:uiPriority="71" w:unhideWhenUsed="0"/>
-    <w:lsdException w:name="Colorful List Accent 1" w:semiHidden="0" w:uiPriority="72" w:unhideWhenUsed="0"/>
-    <w:lsdException w:name="Colorful Grid Accent 1" w:semiHidden="0" w:uiPriority="73" w:unhideWhenUsed="0"/>
-    <w:lsdException w:name="Light Shading Accent 2" w:semiHidden="0" w:uiPriority="60" w:unhideWhenUsed="0"/>
-    <w:lsdException w:name="Light List Accent 2" w:semiHidden="0" w:uiPriority="61" w:unhideWhenUsed="0"/>
-    <w:lsdException w:name="Light Grid Accent 2" w:semiHidden="0" w:uiPriority="62" w:unhideWhenUsed="0"/>
-    <w:lsdException w:name="Medium Shading 1 Accent 2" w:semiHidden="0" w:uiPriority="63" w:unhideWhenUsed="0"/>
-    <w:lsdException w:name="Medium Shading 2 Accent 2" w:semiHidden="0" w:uiPriority="64" w:unhideWhenUsed="0"/>
-    <w:lsdException w:name="Medium List 1 Accent 2" w:semiHidden="0" w:uiPriority="65" w:unhideWhenUsed="0"/>
-    <w:lsdException w:name="Medium List 2 Accent 2" w:semiHidden="0" w:uiPriority="66" w:unhideWhenUsed="0"/>
-    <w:lsdException w:name="Medium Grid 1 Accent 2" w:semiHidden="0" w:uiPriority="67" w:unhideWhenUsed="0"/>
-    <w:lsdException w:name="Medium Grid 2 Accent 2" w:semiHidden="0" w:uiPriority="68" w:unhideWhenUsed="0"/>
-    <w:lsdException w:name="Medium Grid 3 Accent 2" w:semiHidden="0" w:uiPriority="69" w:unhideWhenUsed="0"/>
-    <w:lsdException w:name="Dark List Accent 2" w:semiHidden="0" w:uiPriority="70" w:unhideWhenUsed="0"/>
-    <w:lsdException w:name="Colorful Shading Accent 2" w:semiHidden="0" w:uiPriority="71" w:unhideWhenUsed="0"/>
-    <w:lsdException w:name="Colorful List Accent 2" w:semiHidden="0" w:uiPriority="72" w:unhideWhenUsed="0"/>
-    <w:lsdException w:name="Colorful Grid Accent 2" w:semiHidden="0" w:uiPriority="73" w:unhideWhenUsed="0"/>
-    <w:lsdException w:name="Light Shading Accent 3" w:semiHidden="0" w:uiPriority="60" w:unhideWhenUsed="0"/>
-    <w:lsdException w:name="Light List Accent 3" w:semiHidden="0" w:uiPriority="61" w:unhideWhenUsed="0"/>
-    <w:lsdException w:name="Light Grid Accent 3" w:semiHidden="0" w:uiPriority="62" w:unhideWhenUsed="0"/>
-    <w:lsdException w:name="Medium Shading 1 Accent 3" w:semiHidden="0" w:uiPriority="63" w:unhideWhenUsed="0"/>
-    <w:lsdException w:name="Medium Shading 2 Accent 3" w:semiHidden="0" w:uiPriority="64" w:unhideWhenUsed="0"/>
-    <w:lsdException w:name="Medium List 1 Accent 3" w:semiHidden="0" w:uiPriority="65" w:unhideWhenUsed="0"/>
-    <w:lsdException w:name="Medium List 2 Accent 3" w:semiHidden="0" w:uiPriority="66" w:unhideWhenUsed="0"/>
-    <w:lsdException w:name="Medium Grid 1 Accent 3" w:semiHidden="0" w:uiPriority="67" w:unhideWhenUsed="0"/>
-    <w:lsdException w:name="Medium Grid 2 Accent 3" w:semiHidden="0" w:uiPriority="68" w:unhideWhenUsed="0"/>
-    <w:lsdException w:name="Medium Grid 3 Accent 3" w:semiHidden="0" w:uiPriority="69" w:unhideWhenUsed="0"/>
-    <w:lsdException w:name="Dark List Accent 3" w:semiHidden="0" w:uiPriority="70" w:unhideWhenUsed="0"/>
-    <w:lsdException w:name="Colorful Shading Accent 3" w:semiHidden="0" w:uiPriority="71" w:unhideWhenUsed="0"/>
-    <w:lsdException w:name="Colorful List Accent 3" w:semiHidden="0" w:uiPriority="72" w:unhideWhenUsed="0"/>
-    <w:lsdException w:name="Colorful Grid Accent 3" w:semiHidden="0" w:uiPriority="73" w:unhideWhenUsed="0"/>
-    <w:lsdException w:name="Light Shading Accent 4" w:semiHidden="0" w:uiPriority="60" w:unhideWhenUsed="0"/>
-    <w:lsdException w:name="Light List Accent 4" w:semiHidden="0" w:uiPriority="61" w:unhideWhenUsed="0"/>
-    <w:lsdException w:name="Light Grid Accent 4" w:semiHidden="0" w:uiPriority="62" w:unhideWhenUsed="0"/>
-    <w:lsdException w:name="Medium Shading 1 Accent 4" w:semiHidden="0" w:uiPriority="63" w:unhideWhenUsed="0"/>
-    <w:lsdException w:name="Medium Shading 2 Accent 4" w:semiHidden="0" w:uiPriority="64" w:unhideWhenUsed="0"/>
-    <w:lsdException w:name="Medium List 1 Accent 4" w:semiHidden="0" w:uiPriority="65" w:unhideWhenUsed="0"/>
-    <w:lsdException w:name="Medium List 2 Accent 4" w:semiHidden="0" w:uiPriority="66" w:unhideWhenUsed="0"/>
-    <w:lsdException w:name="Medium Grid 1 Accent 4" w:semiHidden="0" w:uiPriority="67" w:unhideWhenUsed="0"/>
-    <w:lsdException w:name="Medium Grid 2 Accent 4" w:semiHidden="0" w:uiPriority="68" w:unhideWhenUsed="0"/>
-    <w:lsdException w:name="Medium Grid 3 Accent 4" w:semiHidden="0" w:uiPriority="69" w:unhideWhenUsed="0"/>
-    <w:lsdException w:name="Dark List Accent 4" w:semiHidden="0" w:uiPriority="70" w:unhideWhenUsed="0"/>
-    <w:lsdException w:name="Colorful Shading Accent 4" w:semiHidden="0" w:uiPriority="71" w:unhideWhenUsed="0"/>
-    <w:lsdException w:name="Colorful List Accent 4" w:semiHidden="0" w:uiPriority="72" w:unhideWhenUsed="0"/>
-    <w:lsdException w:name="Colorful Grid Accent 4" w:semiHidden="0" w:uiPriority="73" w:unhideWhenUsed="0"/>
-    <w:lsdException w:name="Light Shading Accent 5" w:semiHidden="0" w:uiPriority="60" w:unhideWhenUsed="0"/>
-    <w:lsdException w:name="Light List Accent 5" w:semiHidden="0" w:uiPriority="61" w:unhideWhenUsed="0"/>
-    <w:lsdException w:name="Light Grid Accent 5" w:semiHidden="0" w:uiPriority="62" w:unhideWhenUsed="0"/>
-    <w:lsdException w:name="Medium Shading 1 Accent 5" w:semiHidden="0" w:uiPriority="63" w:unhideWhenUsed="0"/>
-    <w:lsdException w:name="Medium Shading 2 Accent 5" w:semiHidden="0" w:uiPriority="64" w:unhideWhenUsed="0"/>
-    <w:lsdException w:name="Medium List 1 Accent 5" w:semiHidden="0" w:uiPriority="65" w:unhideWhenUsed="0"/>
-    <w:lsdException w:name="Medium List 2 Accent 5" w:semiHidden="0" w:uiPriority="66" w:unhideWhenUsed="0"/>
-    <w:lsdException w:name="Medium Grid 1 Accent 5" w:semiHidden="0" w:uiPriority="67" w:unhideWhenUsed="0"/>
-    <w:lsdException w:name="Medium Grid 2 Accent 5" w:semiHidden="0" w:uiPriority="68" w:unhideWhenUsed="0"/>
-    <w:lsdException w:name="Medium Grid 3 Accent 5" w:semiHidden="0" w:uiPriority="69" w:unhideWhenUsed="0"/>
-    <w:lsdException w:name="Dark List Accent 5" w:semiHidden="0" w:uiPriority="70" w:unhideWhenUsed="0"/>
-    <w:lsdException w:name="Colorful Shading Accent 5" w:semiHidden="0" w:uiPriority="71" w:unhideWhenUsed="0"/>
-    <w:lsdException w:name="Colorful List Accent 5" w:semiHidden="0" w:uiPriority="72" w:unhideWhenUsed="0"/>
-    <w:lsdException w:name="Colorful Grid Accent 5" w:semiHidden="0" w:uiPriority="73" w:unhideWhenUsed="0"/>
-    <w:lsdException w:name="Light Shading Accent 6" w:semiHidden="0" w:uiPriority="60" w:unhideWhenUsed="0"/>
-    <w:lsdException w:name="Light List Accent 6" w:semiHidden="0" w:uiPriority="61" w:unhideWhenUsed="0"/>
-    <w:lsdException w:name="Light Grid Accent 6" w:semiHidden="0" w:uiPriority="62" w:unhideWhenUsed="0"/>
-    <w:lsdException w:name="Medium Shading 1 Accent 6" w:semiHidden="0" w:uiPriority="63" w:unhideWhenUsed="0"/>
-    <w:lsdException w:name="Medium Shading 2 Accent 6" w:semiHidden="0" w:uiPriority="64" w:unhideWhenUsed="0"/>
-    <w:lsdException w:name="Medium List 1 Accent 6" w:semiHidden="0" w:uiPriority="65" w:unhideWhenUsed="0"/>
-    <w:lsdException w:name="Medium List 2 Accent 6" w:semiHidden="0" w:uiPriority="66" w:unhideWhenUsed="0"/>
-    <w:lsdException w:name="Medium Grid 1 Accent 6" w:semiHidden="0" w:uiPriority="67" w:unhideWhenUsed="0"/>
-    <w:lsdException w:name="Medium Grid 2 Accent 6" w:semiHidden="0" w:uiPriority="68" w:unhideWhenUsed="0"/>
-    <w:lsdException w:name="Medium Grid 3 Accent 6" w:semiHidden="0" w:uiPriority="69" w:unhideWhenUsed="0"/>
-    <w:lsdException w:name="Dark List Accent 6" w:semiHidden="0" w:uiPriority="70" w:unhideWhenUsed="0"/>
-    <w:lsdException w:name="Colorful Shading Accent 6" w:semiHidden="0" w:uiPriority="71" w:unhideWhenUsed="0"/>
-    <w:lsdException w:name="Colorful List Accent 6" w:semiHidden="0" w:uiPriority="72" w:unhideWhenUsed="0"/>
-    <w:lsdException w:name="Colorful Grid Accent 6" w:semiHidden="0" w:uiPriority="73" w:unhideWhenUsed="0"/>
-    <w:lsdException w:name="Subtle Emphasis" w:semiHidden="0" w:uiPriority="19" w:unhideWhenUsed="0" w:qFormat="1"/>
-    <w:lsdException w:name="Intense Emphasis" w:semiHidden="0" w:uiPriority="21" w:unhideWhenUsed="0" w:qFormat="1"/>
-    <w:lsdException w:name="Subtle Reference" w:semiHidden="0" w:uiPriority="31" w:unhideWhenUsed="0" w:qFormat="1"/>
-    <w:lsdException w:name="Intense Reference" w:semiHidden="0" w:uiPriority="32" w:unhideWhenUsed="0" w:qFormat="1"/>
-    <w:lsdException w:name="Book Title" w:semiHidden="0" w:uiPriority="33" w:unhideWhenUsed="0" w:qFormat="1"/>
-    <w:lsdException w:name="Bibliography" w:uiPriority="37"/>
-    <w:lsdException w:name="TOC Heading" w:uiPriority="39" w:qFormat="1"/>
-  </w:latentStyles>
-  <w:style w:type="paragraph" w:default="1" w:styleId="Normal">
-    <w:name w:val="Normal"/>
-    <w:qFormat/>
-  </w:style>
-  <w:style w:type="character" w:default="1" w:styleId="DefaultParagraphFont">
-    <w:name w:val="Default Paragraph Font"/>
-    <w:uiPriority w:val="1"/>
-    <w:semiHidden/>
-    <w:unhideWhenUsed/>
-  </w:style>
-  <w:style w:type="table" w:default="1" w:styleId="TableNormal">
-    <w:name w:val="Normal Table"/>
-    <w:uiPriority w:val="99"/>
-    <w:semiHidden/>
-    <w:unhideWhenUsed/>
-    <w:tblPr>
-      <w:tblInd w:w="0" w:type="dxa"/>
-      <w:tblCellMar>
-        <w:top w:w="0" w:type="dxa"/>
-        <w:left w:w="108" w:type="dxa"/>
-        <w:bottom w:w="0" w:type="dxa"/>
-        <w:right w:w="108" w:type="dxa"/>
-      </w:tblCellMar>
-    </w:tblPr>
-  </w:style>
-  <w:style w:type="numbering" w:default="1" w:styleId="NoList">
-    <w:name w:val="No List"/>
-    <w:uiPriority w:val="99"/>
-    <w:semiHidden/>
-    <w:unhideWhenUsed/>
   </w:style>
 </w:styles>
 </file>
@@ -13961,7 +14009,7 @@
 </file>
 
 <file path=customXml/itemProps1.xml><?xml version="1.0" encoding="utf-8"?>
-<ds:datastoreItem xmlns:ds="http://schemas.openxmlformats.org/officeDocument/2006/customXml" ds:itemID="{418080F8-E7F4-4EB3-AE42-0B712A043395}">
+<ds:datastoreItem xmlns:ds="http://schemas.openxmlformats.org/officeDocument/2006/customXml" ds:itemID="{64856B84-1269-47D2-996B-DE6201BEFCAB}">
   <ds:schemaRefs>
     <ds:schemaRef ds:uri="http://schemas.openxmlformats.org/officeDocument/2006/bibliography"/>
   </ds:schemaRefs>

</xml_diff>